<commit_message>
create model and migration
</commit_message>
<xml_diff>
--- a/Progress_Vega.docx
+++ b/Progress_Vega.docx
@@ -30,7 +30,7 @@
       </w:pPr>
       <w:r>
         <w:rPr/>
-        <w:t>Your Personal Library</w:t>
+        <w:t>Mini Library for Me</w:t>
       </w:r>
     </w:p>
     <w:p>
@@ -208,6 +208,43 @@
         <w:rPr/>
       </w:pPr>
       <w:r>
+        <w:rPr/>
+        <w:tab/>
+      </w:r>
+      <w:r>
+        <w:rPr/>
+        <w:t>Association one to many Publishers to Books</w:t>
+      </w:r>
+    </w:p>
+    <w:p>
+      <w:pPr>
+        <w:pStyle w:val="Normal"/>
+        <w:rPr/>
+      </w:pPr>
+      <w:r>
+        <w:rPr/>
+        <w:tab/>
+      </w:r>
+      <w:r>
+        <w:rPr/>
+        <w:t>Table Publishers (id, name:string)</w:t>
+      </w:r>
+    </w:p>
+    <w:p>
+      <w:pPr>
+        <w:pStyle w:val="Normal"/>
+        <w:rPr/>
+      </w:pPr>
+      <w:r>
+        <w:rPr/>
+      </w:r>
+    </w:p>
+    <w:p>
+      <w:pPr>
+        <w:pStyle w:val="Normal"/>
+        <w:rPr/>
+      </w:pPr>
+      <w:r>
         <w:rPr>
           <w:b/>
           <w:bCs/>
@@ -662,13 +699,7 @@
         <w:rPr>
           <w:rFonts w:ascii="Verdana" w:hAnsi="Verdana"/>
         </w:rPr>
-        <w:t>sequelize init</w:t>
-      </w:r>
-      <w:r>
-        <w:rPr>
-          <w:rFonts w:ascii="Verdana" w:hAnsi="Verdana"/>
-        </w:rPr>
-        <w:t xml:space="preserve"> </w:t>
+        <w:t xml:space="preserve">sequelize init </w:t>
       </w:r>
     </w:p>
     <w:p>
@@ -715,9 +746,7 @@
         <w:t xml:space="preserve">development &amp; production </w:t>
       </w:r>
       <w:r>
-        <w:rPr>
-          <w:rFonts w:ascii="Liberation Serif" w:hAnsi="Liberation Serif"/>
-        </w:rPr>
+        <w:rPr/>
         <w:t>on</w:t>
       </w:r>
       <w:r>
@@ -1233,7 +1262,7 @@
                   </pic:nvPicPr>
                   <pic:blipFill>
                     <a:blip r:embed="rId4"/>
-                    <a:srcRect l="0" t="0" r="0" b="65979"/>
+                    <a:srcRect l="0" t="0" r="0" b="65989"/>
                     <a:stretch>
                       <a:fillRect/>
                     </a:stretch>
@@ -1293,852 +1322,1034 @@
         <w:t xml:space="preserve">node_modules </w:t>
       </w:r>
       <w:r>
+        <w:rPr/>
+        <w:t>inside file .gitignore</w:t>
+      </w:r>
+    </w:p>
+    <w:p>
+      <w:pPr>
+        <w:pStyle w:val="Normal"/>
+        <w:rPr/>
+      </w:pPr>
+      <w:r>
+        <w:rPr/>
+      </w:r>
+    </w:p>
+    <w:p>
+      <w:pPr>
+        <w:pStyle w:val="Normal"/>
+        <w:rPr/>
+      </w:pPr>
+      <w:r>
+        <w:rPr/>
+        <w:t>update pg 6.4.0 (sebelumnya 7.0.1) karena ga connect ke sequelize on package.json</w:t>
+      </w:r>
+    </w:p>
+    <w:p>
+      <w:pPr>
+        <w:pStyle w:val="Normal"/>
+        <w:rPr>
+          <w:rFonts w:ascii="Verdana" w:hAnsi="Verdana"/>
+        </w:rPr>
+      </w:pPr>
+      <w:r>
+        <w:rPr>
+          <w:rFonts w:ascii="Verdana" w:hAnsi="Verdana"/>
+        </w:rPr>
+        <w:t>{</w:t>
+      </w:r>
+    </w:p>
+    <w:p>
+      <w:pPr>
+        <w:pStyle w:val="Normal"/>
+        <w:rPr>
+          <w:rFonts w:ascii="Verdana" w:hAnsi="Verdana"/>
+        </w:rPr>
+      </w:pPr>
+      <w:r>
+        <w:rPr>
+          <w:rFonts w:ascii="Verdana" w:hAnsi="Verdana"/>
+        </w:rPr>
+        <w:t xml:space="preserve">  </w:t>
+      </w:r>
+      <w:r>
+        <w:rPr>
+          <w:rFonts w:ascii="Verdana" w:hAnsi="Verdana"/>
+        </w:rPr>
+        <w:t>"name": "minilibme",</w:t>
+      </w:r>
+    </w:p>
+    <w:p>
+      <w:pPr>
+        <w:pStyle w:val="Normal"/>
+        <w:rPr>
+          <w:rFonts w:ascii="Verdana" w:hAnsi="Verdana"/>
+        </w:rPr>
+      </w:pPr>
+      <w:r>
+        <w:rPr>
+          <w:rFonts w:ascii="Verdana" w:hAnsi="Verdana"/>
+        </w:rPr>
+        <w:t xml:space="preserve">  </w:t>
+      </w:r>
+      <w:r>
+        <w:rPr>
+          <w:rFonts w:ascii="Verdana" w:hAnsi="Verdana"/>
+        </w:rPr>
+        <w:t>"version": "0.0.0",</w:t>
+      </w:r>
+    </w:p>
+    <w:p>
+      <w:pPr>
+        <w:pStyle w:val="Normal"/>
+        <w:rPr>
+          <w:rFonts w:ascii="Verdana" w:hAnsi="Verdana"/>
+        </w:rPr>
+      </w:pPr>
+      <w:r>
+        <w:rPr>
+          <w:rFonts w:ascii="Verdana" w:hAnsi="Verdana"/>
+        </w:rPr>
+        <w:t xml:space="preserve">  </w:t>
+      </w:r>
+      <w:r>
+        <w:rPr>
+          <w:rFonts w:ascii="Verdana" w:hAnsi="Verdana"/>
+        </w:rPr>
+        <w:t>"private": true,</w:t>
+      </w:r>
+    </w:p>
+    <w:p>
+      <w:pPr>
+        <w:pStyle w:val="Normal"/>
+        <w:rPr>
+          <w:rFonts w:ascii="Verdana" w:hAnsi="Verdana"/>
+        </w:rPr>
+      </w:pPr>
+      <w:r>
+        <w:rPr>
+          <w:rFonts w:ascii="Verdana" w:hAnsi="Verdana"/>
+        </w:rPr>
+        <w:t xml:space="preserve">  </w:t>
+      </w:r>
+      <w:r>
+        <w:rPr>
+          <w:rFonts w:ascii="Verdana" w:hAnsi="Verdana"/>
+        </w:rPr>
+        <w:t>"scripts": {</w:t>
+      </w:r>
+    </w:p>
+    <w:p>
+      <w:pPr>
+        <w:pStyle w:val="Normal"/>
+        <w:rPr>
+          <w:rFonts w:ascii="Verdana" w:hAnsi="Verdana"/>
+        </w:rPr>
+      </w:pPr>
+      <w:r>
+        <w:rPr>
+          <w:rFonts w:ascii="Verdana" w:hAnsi="Verdana"/>
+        </w:rPr>
+        <w:t xml:space="preserve">    </w:t>
+      </w:r>
+      <w:r>
+        <w:rPr>
+          <w:rFonts w:ascii="Verdana" w:hAnsi="Verdana"/>
+        </w:rPr>
+        <w:t>"start": "node ./bin/www"</w:t>
+      </w:r>
+    </w:p>
+    <w:p>
+      <w:pPr>
+        <w:pStyle w:val="Normal"/>
+        <w:rPr>
+          <w:rFonts w:ascii="Verdana" w:hAnsi="Verdana"/>
+        </w:rPr>
+      </w:pPr>
+      <w:r>
+        <w:rPr>
+          <w:rFonts w:ascii="Verdana" w:hAnsi="Verdana"/>
+        </w:rPr>
+        <w:t xml:space="preserve">  </w:t>
+      </w:r>
+      <w:r>
+        <w:rPr>
+          <w:rFonts w:ascii="Verdana" w:hAnsi="Verdana"/>
+        </w:rPr>
+        <w:t>},</w:t>
+      </w:r>
+    </w:p>
+    <w:p>
+      <w:pPr>
+        <w:pStyle w:val="Normal"/>
+        <w:rPr>
+          <w:rFonts w:ascii="Verdana" w:hAnsi="Verdana"/>
+        </w:rPr>
+      </w:pPr>
+      <w:r>
+        <w:rPr>
+          <w:rFonts w:ascii="Verdana" w:hAnsi="Verdana"/>
+        </w:rPr>
+        <w:t xml:space="preserve">  </w:t>
+      </w:r>
+      <w:r>
+        <w:rPr>
+          <w:rFonts w:ascii="Verdana" w:hAnsi="Verdana"/>
+        </w:rPr>
+        <w:t>"dependencies": {</w:t>
+      </w:r>
+    </w:p>
+    <w:p>
+      <w:pPr>
+        <w:pStyle w:val="Normal"/>
+        <w:rPr>
+          <w:rFonts w:ascii="Verdana" w:hAnsi="Verdana"/>
+        </w:rPr>
+      </w:pPr>
+      <w:r>
+        <w:rPr>
+          <w:rFonts w:ascii="Verdana" w:hAnsi="Verdana"/>
+        </w:rPr>
+        <w:t xml:space="preserve">    </w:t>
+      </w:r>
+      <w:r>
+        <w:rPr>
+          <w:rFonts w:ascii="Verdana" w:hAnsi="Verdana"/>
+        </w:rPr>
+        <w:t>"body-parser": "~1.17.1",</w:t>
+      </w:r>
+    </w:p>
+    <w:p>
+      <w:pPr>
+        <w:pStyle w:val="Normal"/>
+        <w:rPr>
+          <w:rFonts w:ascii="Verdana" w:hAnsi="Verdana"/>
+        </w:rPr>
+      </w:pPr>
+      <w:r>
+        <w:rPr>
+          <w:rFonts w:ascii="Verdana" w:hAnsi="Verdana"/>
+        </w:rPr>
+        <w:t xml:space="preserve">    </w:t>
+      </w:r>
+      <w:r>
+        <w:rPr>
+          <w:rFonts w:ascii="Verdana" w:hAnsi="Verdana"/>
+        </w:rPr>
+        <w:t>"cookie-parser": "~1.4.3",</w:t>
+      </w:r>
+    </w:p>
+    <w:p>
+      <w:pPr>
+        <w:pStyle w:val="Normal"/>
+        <w:rPr>
+          <w:rFonts w:ascii="Verdana" w:hAnsi="Verdana"/>
+        </w:rPr>
+      </w:pPr>
+      <w:r>
+        <w:rPr>
+          <w:rFonts w:ascii="Verdana" w:hAnsi="Verdana"/>
+        </w:rPr>
+        <w:t xml:space="preserve">    </w:t>
+      </w:r>
+      <w:r>
+        <w:rPr>
+          <w:rFonts w:ascii="Verdana" w:hAnsi="Verdana"/>
+        </w:rPr>
+        <w:t>"debug": "~2.6.3",</w:t>
+      </w:r>
+    </w:p>
+    <w:p>
+      <w:pPr>
+        <w:pStyle w:val="Normal"/>
+        <w:rPr>
+          <w:rFonts w:ascii="Verdana" w:hAnsi="Verdana"/>
+        </w:rPr>
+      </w:pPr>
+      <w:r>
+        <w:rPr>
+          <w:rFonts w:ascii="Verdana" w:hAnsi="Verdana"/>
+        </w:rPr>
+        <w:t xml:space="preserve">    </w:t>
+      </w:r>
+      <w:r>
+        <w:rPr>
+          <w:rFonts w:ascii="Verdana" w:hAnsi="Verdana"/>
+        </w:rPr>
+        <w:t>"ejs": "~2.5.6",</w:t>
+      </w:r>
+    </w:p>
+    <w:p>
+      <w:pPr>
+        <w:pStyle w:val="Normal"/>
+        <w:rPr>
+          <w:rFonts w:ascii="Verdana" w:hAnsi="Verdana"/>
+        </w:rPr>
+      </w:pPr>
+      <w:r>
+        <w:rPr>
+          <w:rFonts w:ascii="Verdana" w:hAnsi="Verdana"/>
+        </w:rPr>
+        <w:t xml:space="preserve">    </w:t>
+      </w:r>
+      <w:r>
+        <w:rPr>
+          <w:rFonts w:ascii="Verdana" w:hAnsi="Verdana"/>
+        </w:rPr>
+        <w:t>"express": "~4.15.2",</w:t>
+      </w:r>
+    </w:p>
+    <w:p>
+      <w:pPr>
+        <w:pStyle w:val="Normal"/>
+        <w:rPr>
+          <w:rFonts w:ascii="Verdana" w:hAnsi="Verdana"/>
+        </w:rPr>
+      </w:pPr>
+      <w:r>
+        <w:rPr>
+          <w:rFonts w:ascii="Verdana" w:hAnsi="Verdana"/>
+        </w:rPr>
+        <w:t xml:space="preserve">    </w:t>
+      </w:r>
+      <w:r>
+        <w:rPr>
+          <w:rFonts w:ascii="Verdana" w:hAnsi="Verdana"/>
+        </w:rPr>
+        <w:t>"morgan": "~1.8.1",</w:t>
+      </w:r>
+    </w:p>
+    <w:p>
+      <w:pPr>
+        <w:pStyle w:val="Normal"/>
+        <w:rPr>
+          <w:rFonts w:ascii="Verdana" w:hAnsi="Verdana"/>
+        </w:rPr>
+      </w:pPr>
+      <w:r>
+        <w:rPr>
+          <w:rFonts w:ascii="Verdana" w:hAnsi="Verdana"/>
+        </w:rPr>
+        <w:t xml:space="preserve">    </w:t>
+      </w:r>
+      <w:r>
+        <w:rPr>
+          <w:rFonts w:ascii="Verdana" w:hAnsi="Verdana"/>
+          <w:highlight w:val="cyan"/>
+        </w:rPr>
+        <w:t>"pg": "^6.4.0",</w:t>
+      </w:r>
+    </w:p>
+    <w:p>
+      <w:pPr>
+        <w:pStyle w:val="Normal"/>
+        <w:rPr>
+          <w:rFonts w:ascii="Verdana" w:hAnsi="Verdana"/>
+        </w:rPr>
+      </w:pPr>
+      <w:r>
+        <w:rPr>
+          <w:rFonts w:ascii="Verdana" w:hAnsi="Verdana"/>
+        </w:rPr>
+        <w:t xml:space="preserve">    </w:t>
+      </w:r>
+      <w:r>
+        <w:rPr>
+          <w:rFonts w:ascii="Verdana" w:hAnsi="Verdana"/>
+        </w:rPr>
+        <w:t>"pg-hstore": "^2.3.2",</w:t>
+      </w:r>
+    </w:p>
+    <w:p>
+      <w:pPr>
+        <w:pStyle w:val="Normal"/>
+        <w:rPr>
+          <w:rFonts w:ascii="Verdana" w:hAnsi="Verdana"/>
+        </w:rPr>
+      </w:pPr>
+      <w:r>
+        <w:rPr>
+          <w:rFonts w:ascii="Verdana" w:hAnsi="Verdana"/>
+        </w:rPr>
+        <w:t xml:space="preserve">    </w:t>
+      </w:r>
+      <w:r>
+        <w:rPr>
+          <w:rFonts w:ascii="Verdana" w:hAnsi="Verdana"/>
+        </w:rPr>
+        <w:t>"sequelize": "^4.3.2",</w:t>
+      </w:r>
+    </w:p>
+    <w:p>
+      <w:pPr>
+        <w:pStyle w:val="Normal"/>
+        <w:rPr>
+          <w:rFonts w:ascii="Verdana" w:hAnsi="Verdana"/>
+        </w:rPr>
+      </w:pPr>
+      <w:r>
+        <w:rPr>
+          <w:rFonts w:ascii="Verdana" w:hAnsi="Verdana"/>
+        </w:rPr>
+        <w:t xml:space="preserve">    </w:t>
+      </w:r>
+      <w:r>
+        <w:rPr>
+          <w:rFonts w:ascii="Verdana" w:hAnsi="Verdana"/>
+        </w:rPr>
+        <w:t>"sequelize-cli": "^2.7.0",</w:t>
+      </w:r>
+    </w:p>
+    <w:p>
+      <w:pPr>
+        <w:pStyle w:val="Normal"/>
+        <w:rPr>
+          <w:rFonts w:ascii="Verdana" w:hAnsi="Verdana"/>
+        </w:rPr>
+      </w:pPr>
+      <w:r>
+        <w:rPr>
+          <w:rFonts w:ascii="Verdana" w:hAnsi="Verdana"/>
+        </w:rPr>
+        <w:t xml:space="preserve">    </w:t>
+      </w:r>
+      <w:r>
+        <w:rPr>
+          <w:rFonts w:ascii="Verdana" w:hAnsi="Verdana"/>
+        </w:rPr>
+        <w:t>"serve-favicon": "~2.4.2"</w:t>
+      </w:r>
+    </w:p>
+    <w:p>
+      <w:pPr>
+        <w:pStyle w:val="Normal"/>
+        <w:rPr>
+          <w:rFonts w:ascii="Verdana" w:hAnsi="Verdana"/>
+        </w:rPr>
+      </w:pPr>
+      <w:r>
+        <w:rPr>
+          <w:rFonts w:ascii="Verdana" w:hAnsi="Verdana"/>
+        </w:rPr>
+        <w:t xml:space="preserve">  </w:t>
+      </w:r>
+      <w:r>
+        <w:rPr>
+          <w:rFonts w:ascii="Verdana" w:hAnsi="Verdana"/>
+        </w:rPr>
+        <w:t>},</w:t>
+      </w:r>
+    </w:p>
+    <w:p>
+      <w:pPr>
+        <w:pStyle w:val="Normal"/>
+        <w:rPr>
+          <w:rFonts w:ascii="Verdana" w:hAnsi="Verdana"/>
+        </w:rPr>
+      </w:pPr>
+      <w:r>
+        <w:rPr>
+          <w:rFonts w:ascii="Verdana" w:hAnsi="Verdana"/>
+        </w:rPr>
+        <w:t xml:space="preserve">  </w:t>
+      </w:r>
+      <w:r>
+        <w:rPr>
+          <w:rFonts w:ascii="Verdana" w:hAnsi="Verdana"/>
+        </w:rPr>
+        <w:t>"description": "Mini Library for Me - Your Personal Library Team Member :  1. Pella De Vega 2. Teza Harsony",</w:t>
+      </w:r>
+    </w:p>
+    <w:p>
+      <w:pPr>
+        <w:pStyle w:val="Normal"/>
+        <w:rPr>
+          <w:rFonts w:ascii="Verdana" w:hAnsi="Verdana"/>
+        </w:rPr>
+      </w:pPr>
+      <w:r>
+        <w:rPr>
+          <w:rFonts w:ascii="Verdana" w:hAnsi="Verdana"/>
+        </w:rPr>
+        <w:t xml:space="preserve">  </w:t>
+      </w:r>
+      <w:r>
+        <w:rPr>
+          <w:rFonts w:ascii="Verdana" w:hAnsi="Verdana"/>
+        </w:rPr>
+        <w:t>"main": "app.js",</w:t>
+      </w:r>
+    </w:p>
+    <w:p>
+      <w:pPr>
+        <w:pStyle w:val="Normal"/>
+        <w:rPr>
+          <w:rFonts w:ascii="Verdana" w:hAnsi="Verdana"/>
+        </w:rPr>
+      </w:pPr>
+      <w:r>
+        <w:rPr>
+          <w:rFonts w:ascii="Verdana" w:hAnsi="Verdana"/>
+        </w:rPr>
+        <w:t xml:space="preserve">  </w:t>
+      </w:r>
+      <w:r>
+        <w:rPr>
+          <w:rFonts w:ascii="Verdana" w:hAnsi="Verdana"/>
+        </w:rPr>
+        <w:t>"devDependencies": {},</w:t>
+      </w:r>
+    </w:p>
+    <w:p>
+      <w:pPr>
+        <w:pStyle w:val="Normal"/>
+        <w:rPr>
+          <w:rFonts w:ascii="Verdana" w:hAnsi="Verdana"/>
+        </w:rPr>
+      </w:pPr>
+      <w:r>
+        <w:rPr>
+          <w:rFonts w:ascii="Verdana" w:hAnsi="Verdana"/>
+        </w:rPr>
+        <w:t xml:space="preserve">  </w:t>
+      </w:r>
+      <w:r>
+        <w:rPr>
+          <w:rFonts w:ascii="Verdana" w:hAnsi="Verdana"/>
+        </w:rPr>
+        <w:t>"repository": {</w:t>
+      </w:r>
+    </w:p>
+    <w:p>
+      <w:pPr>
+        <w:pStyle w:val="Normal"/>
+        <w:rPr>
+          <w:rFonts w:ascii="Verdana" w:hAnsi="Verdana"/>
+        </w:rPr>
+      </w:pPr>
+      <w:r>
+        <w:rPr>
+          <w:rFonts w:ascii="Verdana" w:hAnsi="Verdana"/>
+        </w:rPr>
+        <w:t xml:space="preserve">    </w:t>
+      </w:r>
+      <w:r>
+        <w:rPr>
+          <w:rFonts w:ascii="Verdana" w:hAnsi="Verdana"/>
+        </w:rPr>
+        <w:t>"type": "git",</w:t>
+      </w:r>
+    </w:p>
+    <w:p>
+      <w:pPr>
+        <w:pStyle w:val="Normal"/>
+        <w:rPr>
+          <w:rFonts w:ascii="Verdana" w:hAnsi="Verdana"/>
+        </w:rPr>
+      </w:pPr>
+      <w:r>
+        <w:rPr>
+          <w:rFonts w:ascii="Verdana" w:hAnsi="Verdana"/>
+        </w:rPr>
+        <w:t xml:space="preserve">    </w:t>
+      </w:r>
+      <w:r>
+        <w:rPr>
+          <w:rFonts w:ascii="Verdana" w:hAnsi="Verdana"/>
+        </w:rPr>
+        <w:t>"url": "git+https://github.com/PDVega/minilibme.git"</w:t>
+      </w:r>
+    </w:p>
+    <w:p>
+      <w:pPr>
+        <w:pStyle w:val="Normal"/>
+        <w:rPr>
+          <w:rFonts w:ascii="Verdana" w:hAnsi="Verdana"/>
+        </w:rPr>
+      </w:pPr>
+      <w:r>
+        <w:rPr>
+          <w:rFonts w:ascii="Verdana" w:hAnsi="Verdana"/>
+        </w:rPr>
+        <w:t xml:space="preserve">  </w:t>
+      </w:r>
+      <w:r>
+        <w:rPr>
+          <w:rFonts w:ascii="Verdana" w:hAnsi="Verdana"/>
+        </w:rPr>
+        <w:t>},</w:t>
+      </w:r>
+    </w:p>
+    <w:p>
+      <w:pPr>
+        <w:pStyle w:val="Normal"/>
+        <w:rPr>
+          <w:rFonts w:ascii="Verdana" w:hAnsi="Verdana"/>
+        </w:rPr>
+      </w:pPr>
+      <w:r>
+        <w:rPr>
+          <w:rFonts w:ascii="Verdana" w:hAnsi="Verdana"/>
+        </w:rPr>
+        <w:t xml:space="preserve">  </w:t>
+      </w:r>
+      <w:r>
+        <w:rPr>
+          <w:rFonts w:ascii="Verdana" w:hAnsi="Verdana"/>
+        </w:rPr>
+        <w:t>"keywords": [</w:t>
+      </w:r>
+    </w:p>
+    <w:p>
+      <w:pPr>
+        <w:pStyle w:val="Normal"/>
+        <w:rPr>
+          <w:rFonts w:ascii="Verdana" w:hAnsi="Verdana"/>
+        </w:rPr>
+      </w:pPr>
+      <w:r>
+        <w:rPr>
+          <w:rFonts w:ascii="Verdana" w:hAnsi="Verdana"/>
+        </w:rPr>
+        <w:t xml:space="preserve">    </w:t>
+      </w:r>
+      <w:r>
+        <w:rPr>
+          <w:rFonts w:ascii="Verdana" w:hAnsi="Verdana"/>
+        </w:rPr>
+        <w:t>"pair",</w:t>
+      </w:r>
+    </w:p>
+    <w:p>
+      <w:pPr>
+        <w:pStyle w:val="Normal"/>
+        <w:rPr>
+          <w:rFonts w:ascii="Verdana" w:hAnsi="Verdana"/>
+        </w:rPr>
+      </w:pPr>
+      <w:r>
+        <w:rPr>
+          <w:rFonts w:ascii="Verdana" w:hAnsi="Verdana"/>
+        </w:rPr>
+        <w:t xml:space="preserve">    </w:t>
+      </w:r>
+      <w:r>
+        <w:rPr>
+          <w:rFonts w:ascii="Verdana" w:hAnsi="Verdana"/>
+        </w:rPr>
+        <w:t>"project"</w:t>
+      </w:r>
+    </w:p>
+    <w:p>
+      <w:pPr>
+        <w:pStyle w:val="Normal"/>
+        <w:rPr>
+          <w:rFonts w:ascii="Verdana" w:hAnsi="Verdana"/>
+        </w:rPr>
+      </w:pPr>
+      <w:r>
+        <w:rPr>
+          <w:rFonts w:ascii="Verdana" w:hAnsi="Verdana"/>
+        </w:rPr>
+        <w:t xml:space="preserve">  </w:t>
+      </w:r>
+      <w:r>
+        <w:rPr>
+          <w:rFonts w:ascii="Verdana" w:hAnsi="Verdana"/>
+        </w:rPr>
+        <w:t>],</w:t>
+      </w:r>
+    </w:p>
+    <w:p>
+      <w:pPr>
+        <w:pStyle w:val="Normal"/>
+        <w:rPr>
+          <w:rFonts w:ascii="Verdana" w:hAnsi="Verdana"/>
+        </w:rPr>
+      </w:pPr>
+      <w:r>
+        <w:rPr>
+          <w:rFonts w:ascii="Verdana" w:hAnsi="Verdana"/>
+        </w:rPr>
+        <w:t xml:space="preserve">  </w:t>
+      </w:r>
+      <w:r>
+        <w:rPr>
+          <w:rFonts w:ascii="Verdana" w:hAnsi="Verdana"/>
+        </w:rPr>
+        <w:t>"author": "pdvega &amp; tezaharsony",</w:t>
+      </w:r>
+    </w:p>
+    <w:p>
+      <w:pPr>
+        <w:pStyle w:val="Normal"/>
+        <w:rPr>
+          <w:rFonts w:ascii="Verdana" w:hAnsi="Verdana"/>
+        </w:rPr>
+      </w:pPr>
+      <w:r>
+        <w:rPr>
+          <w:rFonts w:ascii="Verdana" w:hAnsi="Verdana"/>
+        </w:rPr>
+        <w:t xml:space="preserve">  </w:t>
+      </w:r>
+      <w:r>
+        <w:rPr>
+          <w:rFonts w:ascii="Verdana" w:hAnsi="Verdana"/>
+        </w:rPr>
+        <w:t>"license": "ISC",</w:t>
+      </w:r>
+    </w:p>
+    <w:p>
+      <w:pPr>
+        <w:pStyle w:val="Normal"/>
+        <w:rPr>
+          <w:rFonts w:ascii="Verdana" w:hAnsi="Verdana"/>
+        </w:rPr>
+      </w:pPr>
+      <w:r>
+        <w:rPr>
+          <w:rFonts w:ascii="Verdana" w:hAnsi="Verdana"/>
+        </w:rPr>
+        <w:t xml:space="preserve">  </w:t>
+      </w:r>
+      <w:r>
+        <w:rPr>
+          <w:rFonts w:ascii="Verdana" w:hAnsi="Verdana"/>
+        </w:rPr>
+        <w:t>"bugs": {</w:t>
+      </w:r>
+    </w:p>
+    <w:p>
+      <w:pPr>
+        <w:pStyle w:val="Normal"/>
+        <w:rPr>
+          <w:rFonts w:ascii="Verdana" w:hAnsi="Verdana"/>
+        </w:rPr>
+      </w:pPr>
+      <w:r>
+        <w:rPr>
+          <w:rFonts w:ascii="Verdana" w:hAnsi="Verdana"/>
+        </w:rPr>
+        <w:t xml:space="preserve">    </w:t>
+      </w:r>
+      <w:r>
+        <w:rPr>
+          <w:rFonts w:ascii="Verdana" w:hAnsi="Verdana"/>
+        </w:rPr>
+        <w:t>"url": "https://github.com/PDVega/minilibme/issues"</w:t>
+      </w:r>
+    </w:p>
+    <w:p>
+      <w:pPr>
+        <w:pStyle w:val="Normal"/>
+        <w:rPr>
+          <w:rFonts w:ascii="Verdana" w:hAnsi="Verdana"/>
+        </w:rPr>
+      </w:pPr>
+      <w:r>
+        <w:rPr>
+          <w:rFonts w:ascii="Verdana" w:hAnsi="Verdana"/>
+        </w:rPr>
+        <w:t xml:space="preserve">  </w:t>
+      </w:r>
+      <w:r>
+        <w:rPr>
+          <w:rFonts w:ascii="Verdana" w:hAnsi="Verdana"/>
+        </w:rPr>
+        <w:t>},</w:t>
+      </w:r>
+    </w:p>
+    <w:p>
+      <w:pPr>
+        <w:pStyle w:val="Normal"/>
+        <w:rPr>
+          <w:rFonts w:ascii="Verdana" w:hAnsi="Verdana"/>
+        </w:rPr>
+      </w:pPr>
+      <w:r>
+        <w:rPr>
+          <w:rFonts w:ascii="Verdana" w:hAnsi="Verdana"/>
+        </w:rPr>
+        <w:t xml:space="preserve">  </w:t>
+      </w:r>
+      <w:r>
+        <w:rPr>
+          <w:rFonts w:ascii="Verdana" w:hAnsi="Verdana"/>
+        </w:rPr>
+        <w:t>"homepage": "https://github.com/PDVega/minilibme#readme"</w:t>
+      </w:r>
+    </w:p>
+    <w:p>
+      <w:pPr>
+        <w:pStyle w:val="Normal"/>
+        <w:rPr>
+          <w:rFonts w:ascii="Verdana" w:hAnsi="Verdana"/>
+        </w:rPr>
+      </w:pPr>
+      <w:r>
+        <w:rPr>
+          <w:rFonts w:ascii="Verdana" w:hAnsi="Verdana"/>
+        </w:rPr>
+        <w:t>}</w:t>
+      </w:r>
+    </w:p>
+    <w:p>
+      <w:pPr>
+        <w:pStyle w:val="Normal"/>
+        <w:rPr/>
+      </w:pPr>
+      <w:r>
+        <w:rPr/>
+      </w:r>
+    </w:p>
+    <w:p>
+      <w:pPr>
+        <w:pStyle w:val="Normal"/>
+        <w:rPr/>
+      </w:pPr>
+      <w:r>
+        <w:rPr/>
+      </w:r>
+    </w:p>
+    <w:p>
+      <w:pPr>
+        <w:pStyle w:val="Normal"/>
+        <w:rPr/>
+      </w:pPr>
+      <w:r>
+        <w:rPr/>
+        <w:t>bisa juga dijalankan dari cli</w:t>
+      </w:r>
+    </w:p>
+    <w:p>
+      <w:pPr>
+        <w:pStyle w:val="Normal"/>
+        <w:rPr>
+          <w:rFonts w:ascii="Verdana" w:hAnsi="Verdana"/>
+        </w:rPr>
+      </w:pPr>
+      <w:r>
+        <w:rPr>
+          <w:rFonts w:ascii="Verdana" w:hAnsi="Verdana"/>
+        </w:rPr>
+        <w:t>npm remove --save pg</w:t>
+      </w:r>
+    </w:p>
+    <w:p>
+      <w:pPr>
+        <w:pStyle w:val="Normal"/>
+        <w:rPr>
+          <w:rFonts w:ascii="Verdana" w:hAnsi="Verdana"/>
+        </w:rPr>
+      </w:pPr>
+      <w:r>
+        <w:rPr>
+          <w:rFonts w:ascii="Verdana" w:hAnsi="Verdana"/>
+        </w:rPr>
+        <w:t>npm install --save pg@6</w:t>
+      </w:r>
+    </w:p>
+    <w:p>
+      <w:pPr>
+        <w:pStyle w:val="Normal"/>
+        <w:rPr/>
+      </w:pPr>
+      <w:r>
+        <w:rPr/>
+      </w:r>
+    </w:p>
+    <w:p>
+      <w:pPr>
+        <w:pStyle w:val="Normal"/>
+        <w:rPr/>
+      </w:pPr>
+      <w:r>
+        <w:rPr/>
+        <w:t>create database</w:t>
+      </w:r>
+    </w:p>
+    <w:p>
+      <w:pPr>
+        <w:pStyle w:val="Normal"/>
+        <w:rPr/>
+      </w:pPr>
+      <w:r>
+        <w:rPr>
+          <w:rFonts w:ascii="Verdana" w:hAnsi="Verdana"/>
+        </w:rPr>
+        <w:t>psql postgres</w:t>
+      </w:r>
+    </w:p>
+    <w:p>
+      <w:pPr>
+        <w:pStyle w:val="Normal"/>
+        <w:rPr/>
+      </w:pPr>
+      <w:r>
+        <w:rPr>
+          <w:rFonts w:ascii="Verdana" w:hAnsi="Verdana"/>
+        </w:rPr>
+        <w:t>postgrest=# CREATE DATABASE minilibme;</w:t>
+      </w:r>
+    </w:p>
+    <w:p>
+      <w:pPr>
+        <w:pStyle w:val="Normal"/>
+        <w:rPr/>
+      </w:pPr>
+      <w:r>
+        <w:rPr>
+          <w:rFonts w:ascii="Verdana" w:hAnsi="Verdana"/>
+        </w:rPr>
+        <w:t xml:space="preserve">CREATE DATABASE </w:t>
+      </w:r>
+      <w:r>
         <w:rPr>
           <w:rFonts w:ascii="Liberation Serif" w:hAnsi="Liberation Serif"/>
         </w:rPr>
-        <w:t>inside file .gitignore</w:t>
-      </w:r>
-    </w:p>
-    <w:p>
-      <w:pPr>
-        <w:pStyle w:val="Normal"/>
-        <w:rPr/>
-      </w:pPr>
-      <w:r>
-        <w:rPr/>
-      </w:r>
-    </w:p>
-    <w:p>
-      <w:pPr>
-        <w:pStyle w:val="Normal"/>
-        <w:rPr/>
-      </w:pPr>
-      <w:r>
-        <w:rPr/>
-        <w:t>update pg 6.4.0 (sebelumnya 7.0.1) karena ga connect ke sequelize on package.json</w:t>
-      </w:r>
-    </w:p>
-    <w:p>
-      <w:pPr>
-        <w:pStyle w:val="Normal"/>
-        <w:rPr>
-          <w:rFonts w:ascii="Verdana" w:hAnsi="Verdana"/>
-        </w:rPr>
-      </w:pPr>
-      <w:r>
-        <w:rPr>
-          <w:rFonts w:ascii="Verdana" w:hAnsi="Verdana"/>
-        </w:rPr>
-        <w:t>{</w:t>
-      </w:r>
-    </w:p>
-    <w:p>
-      <w:pPr>
-        <w:pStyle w:val="Normal"/>
-        <w:rPr>
-          <w:rFonts w:ascii="Verdana" w:hAnsi="Verdana"/>
-        </w:rPr>
-      </w:pPr>
-      <w:r>
-        <w:rPr>
-          <w:rFonts w:ascii="Verdana" w:hAnsi="Verdana"/>
-        </w:rPr>
-        <w:t xml:space="preserve">  </w:t>
-      </w:r>
-      <w:r>
-        <w:rPr>
-          <w:rFonts w:ascii="Verdana" w:hAnsi="Verdana"/>
-        </w:rPr>
-        <w:t>"name": "minilibme",</w:t>
-      </w:r>
-    </w:p>
-    <w:p>
-      <w:pPr>
-        <w:pStyle w:val="Normal"/>
-        <w:rPr>
-          <w:rFonts w:ascii="Verdana" w:hAnsi="Verdana"/>
-        </w:rPr>
-      </w:pPr>
-      <w:r>
-        <w:rPr>
-          <w:rFonts w:ascii="Verdana" w:hAnsi="Verdana"/>
-        </w:rPr>
-        <w:t xml:space="preserve">  </w:t>
-      </w:r>
-      <w:r>
-        <w:rPr>
-          <w:rFonts w:ascii="Verdana" w:hAnsi="Verdana"/>
-        </w:rPr>
-        <w:t>"version": "0.0.0",</w:t>
-      </w:r>
-    </w:p>
-    <w:p>
-      <w:pPr>
-        <w:pStyle w:val="Normal"/>
-        <w:rPr>
-          <w:rFonts w:ascii="Verdana" w:hAnsi="Verdana"/>
-        </w:rPr>
-      </w:pPr>
-      <w:r>
-        <w:rPr>
-          <w:rFonts w:ascii="Verdana" w:hAnsi="Verdana"/>
-        </w:rPr>
-        <w:t xml:space="preserve">  </w:t>
-      </w:r>
-      <w:r>
-        <w:rPr>
-          <w:rFonts w:ascii="Verdana" w:hAnsi="Verdana"/>
-        </w:rPr>
-        <w:t>"private": true,</w:t>
-      </w:r>
-    </w:p>
-    <w:p>
-      <w:pPr>
-        <w:pStyle w:val="Normal"/>
-        <w:rPr>
-          <w:rFonts w:ascii="Verdana" w:hAnsi="Verdana"/>
-        </w:rPr>
-      </w:pPr>
-      <w:r>
-        <w:rPr>
-          <w:rFonts w:ascii="Verdana" w:hAnsi="Verdana"/>
-        </w:rPr>
-        <w:t xml:space="preserve">  </w:t>
-      </w:r>
-      <w:r>
-        <w:rPr>
-          <w:rFonts w:ascii="Verdana" w:hAnsi="Verdana"/>
-        </w:rPr>
-        <w:t>"scripts": {</w:t>
-      </w:r>
-    </w:p>
-    <w:p>
-      <w:pPr>
-        <w:pStyle w:val="Normal"/>
-        <w:rPr>
-          <w:rFonts w:ascii="Verdana" w:hAnsi="Verdana"/>
-        </w:rPr>
-      </w:pPr>
-      <w:r>
-        <w:rPr>
-          <w:rFonts w:ascii="Verdana" w:hAnsi="Verdana"/>
-        </w:rPr>
-        <w:t xml:space="preserve">    </w:t>
-      </w:r>
-      <w:r>
-        <w:rPr>
-          <w:rFonts w:ascii="Verdana" w:hAnsi="Verdana"/>
-        </w:rPr>
-        <w:t>"start": "node ./bin/www"</w:t>
-      </w:r>
-    </w:p>
-    <w:p>
-      <w:pPr>
-        <w:pStyle w:val="Normal"/>
-        <w:rPr>
-          <w:rFonts w:ascii="Verdana" w:hAnsi="Verdana"/>
-        </w:rPr>
-      </w:pPr>
-      <w:r>
-        <w:rPr>
-          <w:rFonts w:ascii="Verdana" w:hAnsi="Verdana"/>
-        </w:rPr>
-        <w:t xml:space="preserve">  </w:t>
-      </w:r>
-      <w:r>
-        <w:rPr>
-          <w:rFonts w:ascii="Verdana" w:hAnsi="Verdana"/>
-        </w:rPr>
-        <w:t>},</w:t>
-      </w:r>
-    </w:p>
-    <w:p>
-      <w:pPr>
-        <w:pStyle w:val="Normal"/>
-        <w:rPr>
-          <w:rFonts w:ascii="Verdana" w:hAnsi="Verdana"/>
-        </w:rPr>
-      </w:pPr>
-      <w:r>
-        <w:rPr>
-          <w:rFonts w:ascii="Verdana" w:hAnsi="Verdana"/>
-        </w:rPr>
-        <w:t xml:space="preserve">  </w:t>
-      </w:r>
-      <w:r>
-        <w:rPr>
-          <w:rFonts w:ascii="Verdana" w:hAnsi="Verdana"/>
-        </w:rPr>
-        <w:t>"dependencies": {</w:t>
-      </w:r>
-    </w:p>
-    <w:p>
-      <w:pPr>
-        <w:pStyle w:val="Normal"/>
-        <w:rPr>
-          <w:rFonts w:ascii="Verdana" w:hAnsi="Verdana"/>
-        </w:rPr>
-      </w:pPr>
-      <w:r>
-        <w:rPr>
-          <w:rFonts w:ascii="Verdana" w:hAnsi="Verdana"/>
-        </w:rPr>
-        <w:t xml:space="preserve">    </w:t>
-      </w:r>
-      <w:r>
-        <w:rPr>
-          <w:rFonts w:ascii="Verdana" w:hAnsi="Verdana"/>
-        </w:rPr>
-        <w:t>"body-parser": "~1.17.1",</w:t>
-      </w:r>
-    </w:p>
-    <w:p>
-      <w:pPr>
-        <w:pStyle w:val="Normal"/>
-        <w:rPr>
-          <w:rFonts w:ascii="Verdana" w:hAnsi="Verdana"/>
-        </w:rPr>
-      </w:pPr>
-      <w:r>
-        <w:rPr>
-          <w:rFonts w:ascii="Verdana" w:hAnsi="Verdana"/>
-        </w:rPr>
-        <w:t xml:space="preserve">    </w:t>
-      </w:r>
-      <w:r>
-        <w:rPr>
-          <w:rFonts w:ascii="Verdana" w:hAnsi="Verdana"/>
-        </w:rPr>
-        <w:t>"cookie-parser": "~1.4.3",</w:t>
-      </w:r>
-    </w:p>
-    <w:p>
-      <w:pPr>
-        <w:pStyle w:val="Normal"/>
-        <w:rPr>
-          <w:rFonts w:ascii="Verdana" w:hAnsi="Verdana"/>
-        </w:rPr>
-      </w:pPr>
-      <w:r>
-        <w:rPr>
-          <w:rFonts w:ascii="Verdana" w:hAnsi="Verdana"/>
-        </w:rPr>
-        <w:t xml:space="preserve">    </w:t>
-      </w:r>
-      <w:r>
-        <w:rPr>
-          <w:rFonts w:ascii="Verdana" w:hAnsi="Verdana"/>
-        </w:rPr>
-        <w:t>"debug": "~2.6.3",</w:t>
-      </w:r>
-    </w:p>
-    <w:p>
-      <w:pPr>
-        <w:pStyle w:val="Normal"/>
-        <w:rPr>
-          <w:rFonts w:ascii="Verdana" w:hAnsi="Verdana"/>
-        </w:rPr>
-      </w:pPr>
-      <w:r>
-        <w:rPr>
-          <w:rFonts w:ascii="Verdana" w:hAnsi="Verdana"/>
-        </w:rPr>
-        <w:t xml:space="preserve">    </w:t>
-      </w:r>
-      <w:r>
-        <w:rPr>
-          <w:rFonts w:ascii="Verdana" w:hAnsi="Verdana"/>
-        </w:rPr>
-        <w:t>"ejs": "~2.5.6",</w:t>
-      </w:r>
-    </w:p>
-    <w:p>
-      <w:pPr>
-        <w:pStyle w:val="Normal"/>
-        <w:rPr>
-          <w:rFonts w:ascii="Verdana" w:hAnsi="Verdana"/>
-        </w:rPr>
-      </w:pPr>
-      <w:r>
-        <w:rPr>
-          <w:rFonts w:ascii="Verdana" w:hAnsi="Verdana"/>
-        </w:rPr>
-        <w:t xml:space="preserve">    </w:t>
-      </w:r>
-      <w:r>
-        <w:rPr>
-          <w:rFonts w:ascii="Verdana" w:hAnsi="Verdana"/>
-        </w:rPr>
-        <w:t>"express": "~4.15.2",</w:t>
-      </w:r>
-    </w:p>
-    <w:p>
-      <w:pPr>
-        <w:pStyle w:val="Normal"/>
-        <w:rPr>
-          <w:rFonts w:ascii="Verdana" w:hAnsi="Verdana"/>
-        </w:rPr>
-      </w:pPr>
-      <w:r>
-        <w:rPr>
-          <w:rFonts w:ascii="Verdana" w:hAnsi="Verdana"/>
-        </w:rPr>
-        <w:t xml:space="preserve">    </w:t>
-      </w:r>
-      <w:r>
-        <w:rPr>
-          <w:rFonts w:ascii="Verdana" w:hAnsi="Verdana"/>
-        </w:rPr>
-        <w:t>"morgan": "~1.8.1",</w:t>
-      </w:r>
-    </w:p>
-    <w:p>
-      <w:pPr>
-        <w:pStyle w:val="Normal"/>
-        <w:rPr>
-          <w:rFonts w:ascii="Verdana" w:hAnsi="Verdana"/>
-        </w:rPr>
-      </w:pPr>
-      <w:r>
-        <w:rPr>
-          <w:rFonts w:ascii="Verdana" w:hAnsi="Verdana"/>
-        </w:rPr>
-        <w:t xml:space="preserve">    </w:t>
-      </w:r>
-      <w:r>
-        <w:rPr>
-          <w:rFonts w:ascii="Verdana" w:hAnsi="Verdana"/>
-          <w:highlight w:val="cyan"/>
-        </w:rPr>
-        <w:t>"pg": "^6.4.0",</w:t>
-      </w:r>
-    </w:p>
-    <w:p>
-      <w:pPr>
-        <w:pStyle w:val="Normal"/>
-        <w:rPr>
-          <w:rFonts w:ascii="Verdana" w:hAnsi="Verdana"/>
-        </w:rPr>
-      </w:pPr>
-      <w:r>
-        <w:rPr>
-          <w:rFonts w:ascii="Verdana" w:hAnsi="Verdana"/>
-        </w:rPr>
-        <w:t xml:space="preserve">    </w:t>
-      </w:r>
-      <w:r>
-        <w:rPr>
-          <w:rFonts w:ascii="Verdana" w:hAnsi="Verdana"/>
-        </w:rPr>
-        <w:t>"pg-hstore": "^2.3.2",</w:t>
-      </w:r>
-    </w:p>
-    <w:p>
-      <w:pPr>
-        <w:pStyle w:val="Normal"/>
-        <w:rPr>
-          <w:rFonts w:ascii="Verdana" w:hAnsi="Verdana"/>
-        </w:rPr>
-      </w:pPr>
-      <w:r>
-        <w:rPr>
-          <w:rFonts w:ascii="Verdana" w:hAnsi="Verdana"/>
-        </w:rPr>
-        <w:t xml:space="preserve">    </w:t>
-      </w:r>
-      <w:r>
-        <w:rPr>
-          <w:rFonts w:ascii="Verdana" w:hAnsi="Verdana"/>
-        </w:rPr>
-        <w:t>"sequelize": "^4.3.2",</w:t>
-      </w:r>
-    </w:p>
-    <w:p>
-      <w:pPr>
-        <w:pStyle w:val="Normal"/>
-        <w:rPr>
-          <w:rFonts w:ascii="Verdana" w:hAnsi="Verdana"/>
-        </w:rPr>
-      </w:pPr>
-      <w:r>
-        <w:rPr>
-          <w:rFonts w:ascii="Verdana" w:hAnsi="Verdana"/>
-        </w:rPr>
-        <w:t xml:space="preserve">    </w:t>
-      </w:r>
-      <w:r>
-        <w:rPr>
-          <w:rFonts w:ascii="Verdana" w:hAnsi="Verdana"/>
-        </w:rPr>
-        <w:t>"sequelize-cli": "^2.7.0",</w:t>
-      </w:r>
-    </w:p>
-    <w:p>
-      <w:pPr>
-        <w:pStyle w:val="Normal"/>
-        <w:rPr>
-          <w:rFonts w:ascii="Verdana" w:hAnsi="Verdana"/>
-        </w:rPr>
-      </w:pPr>
-      <w:r>
-        <w:rPr>
-          <w:rFonts w:ascii="Verdana" w:hAnsi="Verdana"/>
-        </w:rPr>
-        <w:t xml:space="preserve">    </w:t>
-      </w:r>
-      <w:r>
-        <w:rPr>
-          <w:rFonts w:ascii="Verdana" w:hAnsi="Verdana"/>
-        </w:rPr>
-        <w:t>"serve-favicon": "~2.4.2"</w:t>
-      </w:r>
-    </w:p>
-    <w:p>
-      <w:pPr>
-        <w:pStyle w:val="Normal"/>
-        <w:rPr>
-          <w:rFonts w:ascii="Verdana" w:hAnsi="Verdana"/>
-        </w:rPr>
-      </w:pPr>
-      <w:r>
-        <w:rPr>
-          <w:rFonts w:ascii="Verdana" w:hAnsi="Verdana"/>
-        </w:rPr>
-        <w:t xml:space="preserve">  </w:t>
-      </w:r>
-      <w:r>
-        <w:rPr>
-          <w:rFonts w:ascii="Verdana" w:hAnsi="Verdana"/>
-        </w:rPr>
-        <w:t>},</w:t>
-      </w:r>
-    </w:p>
-    <w:p>
-      <w:pPr>
-        <w:pStyle w:val="Normal"/>
-        <w:rPr>
-          <w:rFonts w:ascii="Verdana" w:hAnsi="Verdana"/>
-        </w:rPr>
-      </w:pPr>
-      <w:r>
-        <w:rPr>
-          <w:rFonts w:ascii="Verdana" w:hAnsi="Verdana"/>
-        </w:rPr>
-        <w:t xml:space="preserve">  </w:t>
-      </w:r>
-      <w:r>
-        <w:rPr>
-          <w:rFonts w:ascii="Verdana" w:hAnsi="Verdana"/>
-        </w:rPr>
-        <w:t>"description": "Mini Library for Me - Your Personal Library Team Member :  1. Pella De Vega 2. Teza Harsony",</w:t>
-      </w:r>
-    </w:p>
-    <w:p>
-      <w:pPr>
-        <w:pStyle w:val="Normal"/>
-        <w:rPr>
-          <w:rFonts w:ascii="Verdana" w:hAnsi="Verdana"/>
-        </w:rPr>
-      </w:pPr>
-      <w:r>
-        <w:rPr>
-          <w:rFonts w:ascii="Verdana" w:hAnsi="Verdana"/>
-        </w:rPr>
-        <w:t xml:space="preserve">  </w:t>
-      </w:r>
-      <w:r>
-        <w:rPr>
-          <w:rFonts w:ascii="Verdana" w:hAnsi="Verdana"/>
-        </w:rPr>
-        <w:t>"main": "app.js",</w:t>
-      </w:r>
-    </w:p>
-    <w:p>
-      <w:pPr>
-        <w:pStyle w:val="Normal"/>
-        <w:rPr>
-          <w:rFonts w:ascii="Verdana" w:hAnsi="Verdana"/>
-        </w:rPr>
-      </w:pPr>
-      <w:r>
-        <w:rPr>
-          <w:rFonts w:ascii="Verdana" w:hAnsi="Verdana"/>
-        </w:rPr>
-        <w:t xml:space="preserve">  </w:t>
-      </w:r>
-      <w:r>
-        <w:rPr>
-          <w:rFonts w:ascii="Verdana" w:hAnsi="Verdana"/>
-        </w:rPr>
-        <w:t>"devDependencies": {},</w:t>
-      </w:r>
-    </w:p>
-    <w:p>
-      <w:pPr>
-        <w:pStyle w:val="Normal"/>
-        <w:rPr>
-          <w:rFonts w:ascii="Verdana" w:hAnsi="Verdana"/>
-        </w:rPr>
-      </w:pPr>
-      <w:r>
-        <w:rPr>
-          <w:rFonts w:ascii="Verdana" w:hAnsi="Verdana"/>
-        </w:rPr>
-        <w:t xml:space="preserve">  </w:t>
-      </w:r>
-      <w:r>
-        <w:rPr>
-          <w:rFonts w:ascii="Verdana" w:hAnsi="Verdana"/>
-        </w:rPr>
-        <w:t>"repository": {</w:t>
-      </w:r>
-    </w:p>
-    <w:p>
-      <w:pPr>
-        <w:pStyle w:val="Normal"/>
-        <w:rPr>
-          <w:rFonts w:ascii="Verdana" w:hAnsi="Verdana"/>
-        </w:rPr>
-      </w:pPr>
-      <w:r>
-        <w:rPr>
-          <w:rFonts w:ascii="Verdana" w:hAnsi="Verdana"/>
-        </w:rPr>
-        <w:t xml:space="preserve">    </w:t>
-      </w:r>
-      <w:r>
-        <w:rPr>
-          <w:rFonts w:ascii="Verdana" w:hAnsi="Verdana"/>
-        </w:rPr>
-        <w:t>"type": "git",</w:t>
-      </w:r>
-    </w:p>
-    <w:p>
-      <w:pPr>
-        <w:pStyle w:val="Normal"/>
-        <w:rPr>
-          <w:rFonts w:ascii="Verdana" w:hAnsi="Verdana"/>
-        </w:rPr>
-      </w:pPr>
-      <w:r>
-        <w:rPr>
-          <w:rFonts w:ascii="Verdana" w:hAnsi="Verdana"/>
-        </w:rPr>
-        <w:t xml:space="preserve">    </w:t>
-      </w:r>
-      <w:r>
-        <w:rPr>
-          <w:rFonts w:ascii="Verdana" w:hAnsi="Verdana"/>
-        </w:rPr>
-        <w:t>"url": "git+https://github.com/PDVega/minilibme.git"</w:t>
-      </w:r>
-    </w:p>
-    <w:p>
-      <w:pPr>
-        <w:pStyle w:val="Normal"/>
-        <w:rPr>
-          <w:rFonts w:ascii="Verdana" w:hAnsi="Verdana"/>
-        </w:rPr>
-      </w:pPr>
-      <w:r>
-        <w:rPr>
-          <w:rFonts w:ascii="Verdana" w:hAnsi="Verdana"/>
-        </w:rPr>
-        <w:t xml:space="preserve">  </w:t>
-      </w:r>
-      <w:r>
-        <w:rPr>
-          <w:rFonts w:ascii="Verdana" w:hAnsi="Verdana"/>
-        </w:rPr>
-        <w:t>},</w:t>
-      </w:r>
-    </w:p>
-    <w:p>
-      <w:pPr>
-        <w:pStyle w:val="Normal"/>
-        <w:rPr>
-          <w:rFonts w:ascii="Verdana" w:hAnsi="Verdana"/>
-        </w:rPr>
-      </w:pPr>
-      <w:r>
-        <w:rPr>
-          <w:rFonts w:ascii="Verdana" w:hAnsi="Verdana"/>
-        </w:rPr>
-        <w:t xml:space="preserve">  </w:t>
-      </w:r>
-      <w:r>
-        <w:rPr>
-          <w:rFonts w:ascii="Verdana" w:hAnsi="Verdana"/>
-        </w:rPr>
-        <w:t>"keywords": [</w:t>
-      </w:r>
-    </w:p>
-    <w:p>
-      <w:pPr>
-        <w:pStyle w:val="Normal"/>
-        <w:rPr>
-          <w:rFonts w:ascii="Verdana" w:hAnsi="Verdana"/>
-        </w:rPr>
-      </w:pPr>
-      <w:r>
-        <w:rPr>
-          <w:rFonts w:ascii="Verdana" w:hAnsi="Verdana"/>
-        </w:rPr>
-        <w:t xml:space="preserve">    </w:t>
-      </w:r>
-      <w:r>
-        <w:rPr>
-          <w:rFonts w:ascii="Verdana" w:hAnsi="Verdana"/>
-        </w:rPr>
-        <w:t>"pair",</w:t>
-      </w:r>
-    </w:p>
-    <w:p>
-      <w:pPr>
-        <w:pStyle w:val="Normal"/>
-        <w:rPr>
-          <w:rFonts w:ascii="Verdana" w:hAnsi="Verdana"/>
-        </w:rPr>
-      </w:pPr>
-      <w:r>
-        <w:rPr>
-          <w:rFonts w:ascii="Verdana" w:hAnsi="Verdana"/>
-        </w:rPr>
-        <w:t xml:space="preserve">    </w:t>
-      </w:r>
-      <w:r>
-        <w:rPr>
-          <w:rFonts w:ascii="Verdana" w:hAnsi="Verdana"/>
-        </w:rPr>
-        <w:t>"project"</w:t>
-      </w:r>
-    </w:p>
-    <w:p>
-      <w:pPr>
-        <w:pStyle w:val="Normal"/>
-        <w:rPr>
-          <w:rFonts w:ascii="Verdana" w:hAnsi="Verdana"/>
-        </w:rPr>
-      </w:pPr>
-      <w:r>
-        <w:rPr>
-          <w:rFonts w:ascii="Verdana" w:hAnsi="Verdana"/>
-        </w:rPr>
-        <w:t xml:space="preserve">  </w:t>
-      </w:r>
-      <w:r>
-        <w:rPr>
-          <w:rFonts w:ascii="Verdana" w:hAnsi="Verdana"/>
-        </w:rPr>
-        <w:t>],</w:t>
-      </w:r>
-    </w:p>
-    <w:p>
-      <w:pPr>
-        <w:pStyle w:val="Normal"/>
-        <w:rPr>
-          <w:rFonts w:ascii="Verdana" w:hAnsi="Verdana"/>
-        </w:rPr>
-      </w:pPr>
-      <w:r>
-        <w:rPr>
-          <w:rFonts w:ascii="Verdana" w:hAnsi="Verdana"/>
-        </w:rPr>
-        <w:t xml:space="preserve">  </w:t>
-      </w:r>
-      <w:r>
-        <w:rPr>
-          <w:rFonts w:ascii="Verdana" w:hAnsi="Verdana"/>
-        </w:rPr>
-        <w:t>"author": "pdvega &amp; tezaharsony",</w:t>
-      </w:r>
-    </w:p>
-    <w:p>
-      <w:pPr>
-        <w:pStyle w:val="Normal"/>
-        <w:rPr>
-          <w:rFonts w:ascii="Verdana" w:hAnsi="Verdana"/>
-        </w:rPr>
-      </w:pPr>
-      <w:r>
-        <w:rPr>
-          <w:rFonts w:ascii="Verdana" w:hAnsi="Verdana"/>
-        </w:rPr>
-        <w:t xml:space="preserve">  </w:t>
-      </w:r>
-      <w:r>
-        <w:rPr>
-          <w:rFonts w:ascii="Verdana" w:hAnsi="Verdana"/>
-        </w:rPr>
-        <w:t>"license": "ISC",</w:t>
-      </w:r>
-    </w:p>
-    <w:p>
-      <w:pPr>
-        <w:pStyle w:val="Normal"/>
-        <w:rPr>
-          <w:rFonts w:ascii="Verdana" w:hAnsi="Verdana"/>
-        </w:rPr>
-      </w:pPr>
-      <w:r>
-        <w:rPr>
-          <w:rFonts w:ascii="Verdana" w:hAnsi="Verdana"/>
-        </w:rPr>
-        <w:t xml:space="preserve">  </w:t>
-      </w:r>
-      <w:r>
-        <w:rPr>
-          <w:rFonts w:ascii="Verdana" w:hAnsi="Verdana"/>
-        </w:rPr>
-        <w:t>"bugs": {</w:t>
-      </w:r>
-    </w:p>
-    <w:p>
-      <w:pPr>
-        <w:pStyle w:val="Normal"/>
-        <w:rPr>
-          <w:rFonts w:ascii="Verdana" w:hAnsi="Verdana"/>
-        </w:rPr>
-      </w:pPr>
-      <w:r>
-        <w:rPr>
-          <w:rFonts w:ascii="Verdana" w:hAnsi="Verdana"/>
-        </w:rPr>
-        <w:t xml:space="preserve">    </w:t>
-      </w:r>
-      <w:r>
-        <w:rPr>
-          <w:rFonts w:ascii="Verdana" w:hAnsi="Verdana"/>
-        </w:rPr>
-        <w:t>"url": "https://github.com/PDVega/minilibme/issues"</w:t>
-      </w:r>
-    </w:p>
-    <w:p>
-      <w:pPr>
-        <w:pStyle w:val="Normal"/>
-        <w:rPr>
-          <w:rFonts w:ascii="Verdana" w:hAnsi="Verdana"/>
-        </w:rPr>
-      </w:pPr>
-      <w:r>
-        <w:rPr>
-          <w:rFonts w:ascii="Verdana" w:hAnsi="Verdana"/>
-        </w:rPr>
-        <w:t xml:space="preserve">  </w:t>
-      </w:r>
-      <w:r>
-        <w:rPr>
-          <w:rFonts w:ascii="Verdana" w:hAnsi="Verdana"/>
-        </w:rPr>
-        <w:t>},</w:t>
-      </w:r>
-    </w:p>
-    <w:p>
-      <w:pPr>
-        <w:pStyle w:val="Normal"/>
-        <w:rPr>
-          <w:rFonts w:ascii="Verdana" w:hAnsi="Verdana"/>
-        </w:rPr>
-      </w:pPr>
-      <w:r>
-        <w:rPr>
-          <w:rFonts w:ascii="Verdana" w:hAnsi="Verdana"/>
-        </w:rPr>
-        <w:t xml:space="preserve">  </w:t>
-      </w:r>
-      <w:r>
-        <w:rPr>
-          <w:rFonts w:ascii="Verdana" w:hAnsi="Verdana"/>
-        </w:rPr>
-        <w:t>"homepage": "https://github.com/PDVega/minilibme#readme"</w:t>
-      </w:r>
-    </w:p>
-    <w:p>
-      <w:pPr>
-        <w:pStyle w:val="Normal"/>
-        <w:rPr>
-          <w:rFonts w:ascii="Verdana" w:hAnsi="Verdana"/>
-        </w:rPr>
-      </w:pPr>
-      <w:r>
-        <w:rPr>
-          <w:rFonts w:ascii="Verdana" w:hAnsi="Verdana"/>
-        </w:rPr>
-        <w:t>}</w:t>
-      </w:r>
-    </w:p>
-    <w:p>
-      <w:pPr>
-        <w:pStyle w:val="Normal"/>
-        <w:rPr/>
-      </w:pPr>
-      <w:r>
-        <w:rPr/>
-      </w:r>
-    </w:p>
-    <w:p>
-      <w:pPr>
-        <w:pStyle w:val="Normal"/>
-        <w:rPr/>
-      </w:pPr>
-      <w:r>
-        <w:rPr/>
-      </w:r>
-    </w:p>
-    <w:p>
-      <w:pPr>
-        <w:pStyle w:val="Normal"/>
-        <w:rPr/>
-      </w:pPr>
-      <w:r>
-        <w:rPr/>
-        <w:t>bisa juga dijalankan dari cli</w:t>
-      </w:r>
-    </w:p>
-    <w:p>
-      <w:pPr>
-        <w:pStyle w:val="Normal"/>
-        <w:rPr>
-          <w:rFonts w:ascii="Verdana" w:hAnsi="Verdana"/>
-        </w:rPr>
-      </w:pPr>
-      <w:r>
-        <w:rPr>
-          <w:rFonts w:ascii="Verdana" w:hAnsi="Verdana"/>
-        </w:rPr>
-        <w:t>npm remove --save pg</w:t>
-      </w:r>
-    </w:p>
-    <w:p>
-      <w:pPr>
-        <w:pStyle w:val="Normal"/>
-        <w:rPr>
-          <w:rFonts w:ascii="Verdana" w:hAnsi="Verdana"/>
-        </w:rPr>
-      </w:pPr>
-      <w:r>
-        <w:rPr>
-          <w:rFonts w:ascii="Verdana" w:hAnsi="Verdana"/>
-        </w:rPr>
-        <w:t>npm install --save pg@6</w:t>
-      </w:r>
-    </w:p>
-    <w:p>
-      <w:pPr>
-        <w:pStyle w:val="Normal"/>
-        <w:rPr/>
-      </w:pPr>
-      <w:r>
-        <w:rPr/>
-      </w:r>
-    </w:p>
-    <w:p>
-      <w:pPr>
-        <w:pStyle w:val="Normal"/>
-        <w:rPr/>
-      </w:pPr>
-      <w:r>
-        <w:rPr/>
+        <w:t>(akan muncul tulisan seperti ini apabila berhasil create db)</w:t>
+      </w:r>
+    </w:p>
+    <w:p>
+      <w:pPr>
+        <w:pStyle w:val="Normal"/>
+        <w:rPr/>
+      </w:pPr>
+      <w:r>
+        <w:rPr>
+          <w:rFonts w:ascii="Verdana" w:hAnsi="Verdana"/>
+        </w:rPr>
+        <w:t xml:space="preserve">postgrest=#\q </w:t>
+      </w:r>
+      <w:r>
+        <w:rPr>
+          <w:rFonts w:ascii="Liberation Serif" w:hAnsi="Liberation Serif"/>
+        </w:rPr>
+        <w:t>(untuk kembali ke working directory kita)</w:t>
+      </w:r>
+    </w:p>
+    <w:p>
+      <w:pPr>
+        <w:pStyle w:val="Normal"/>
+        <w:rPr/>
+      </w:pPr>
+      <w:r>
+        <w:rPr/>
+      </w:r>
+    </w:p>
+    <w:p>
+      <w:pPr>
+        <w:pStyle w:val="Normal"/>
+        <w:rPr/>
+      </w:pPr>
+      <w:r>
+        <w:rPr/>
+      </w:r>
+    </w:p>
+    <w:p>
+      <w:pPr>
+        <w:pStyle w:val="Normal"/>
+        <w:rPr/>
+      </w:pPr>
+      <w:r>
+        <w:rPr>
+          <w:rFonts w:ascii="Verdana" w:hAnsi="Verdana"/>
+        </w:rPr>
+        <w:t>sequelize help</w:t>
+      </w:r>
+    </w:p>
+    <w:p>
+      <w:pPr>
+        <w:pStyle w:val="Normal"/>
+        <w:rPr/>
+      </w:pPr>
+      <w:r>
+        <w:rPr>
+          <w:rFonts w:ascii="Verdana" w:hAnsi="Verdana"/>
+        </w:rPr>
+        <w:t>sequelize help:model:create</w:t>
+      </w:r>
+    </w:p>
+    <w:p>
+      <w:pPr>
+        <w:pStyle w:val="Normal"/>
+        <w:rPr/>
+      </w:pPr>
+      <w:r>
+        <w:rPr>
+          <w:rFonts w:ascii="Verdana" w:hAnsi="Verdana"/>
+        </w:rPr>
+        <w:t xml:space="preserve">sequelize model:create --name Author --attributes first_name:string,last_name:string </w:t>
+      </w:r>
+    </w:p>
+    <w:p>
+      <w:pPr>
+        <w:pStyle w:val="Normal"/>
+        <w:rPr>
+          <w:rFonts w:ascii="Verdana" w:hAnsi="Verdana"/>
+        </w:rPr>
+      </w:pPr>
+      <w:r>
+        <w:rPr/>
+      </w:r>
+    </w:p>
+    <w:p>
+      <w:pPr>
+        <w:pStyle w:val="Normal"/>
+        <w:rPr/>
+      </w:pPr>
+      <w:r>
+        <w:rPr>
+          <w:rFonts w:ascii="Verdana" w:hAnsi="Verdana"/>
+        </w:rPr>
+        <w:t>sequelize model:create --name Book --attributes title:string</w:t>
+      </w:r>
+    </w:p>
+    <w:p>
+      <w:pPr>
+        <w:pStyle w:val="Normal"/>
+        <w:rPr>
+          <w:rFonts w:ascii="Verdana" w:hAnsi="Verdana"/>
+        </w:rPr>
+      </w:pPr>
+      <w:r>
+        <w:rPr/>
+      </w:r>
+    </w:p>
+    <w:p>
+      <w:pPr>
+        <w:pStyle w:val="Normal"/>
+        <w:rPr/>
+      </w:pPr>
+      <w:r>
+        <w:rPr>
+          <w:rFonts w:ascii="Verdana" w:hAnsi="Verdana"/>
+        </w:rPr>
+        <w:t>sequelize model:create --name AuthorBook --attributes AuthorId:integer, BookId:integer,genre:string</w:t>
+      </w:r>
+    </w:p>
+    <w:p>
+      <w:pPr>
+        <w:pStyle w:val="Normal"/>
+        <w:rPr/>
+      </w:pPr>
+      <w:r>
+        <w:rPr/>
+      </w:r>
+    </w:p>
+    <w:p>
+      <w:pPr>
+        <w:pStyle w:val="Normal"/>
+        <w:rPr>
+          <w:rFonts w:ascii="Verdana" w:hAnsi="Verdana"/>
+        </w:rPr>
+      </w:pPr>
+      <w:r>
+        <w:rPr>
+          <w:rFonts w:ascii="Verdana" w:hAnsi="Verdana"/>
+        </w:rPr>
+        <w:t>sequelize model:create --name Publisher --attributes name:string</w:t>
       </w:r>
     </w:p>
     <w:p>
@@ -2181,7 +2392,9 @@
       </w:r>
       <w:hyperlink r:id="rId5">
         <w:r>
-          <w:rPr/>
+          <w:rPr>
+            <w:rStyle w:val="InternetLink"/>
+          </w:rPr>
           <w:t>db migrate</w:t>
         </w:r>
       </w:hyperlink>

</xml_diff>

<commit_message>
create and read author done
</commit_message>
<xml_diff>
--- a/Progress_Vega.docx
+++ b/Progress_Vega.docx
@@ -10630,110 +10630,2556 @@
       </w:pPr>
       <w:r>
         <w:rPr/>
-      </w:r>
-    </w:p>
-    <w:p>
-      <w:pPr>
-        <w:pStyle w:val="Normal"/>
-        <w:rPr/>
-      </w:pPr>
-      <w:r>
-        <w:rPr/>
-      </w:r>
-    </w:p>
-    <w:p>
-      <w:pPr>
-        <w:pStyle w:val="Normal"/>
-        <w:rPr/>
-      </w:pPr>
-      <w:r>
-        <w:rPr/>
-        <w:t>1. Create DB</w:t>
-      </w:r>
-    </w:p>
-    <w:p>
-      <w:pPr>
-        <w:pStyle w:val="Normal"/>
-        <w:rPr/>
-      </w:pPr>
-      <w:r>
-        <w:rPr/>
-        <w:t>2. Create Model</w:t>
-      </w:r>
-    </w:p>
-    <w:p>
-      <w:pPr>
-        <w:pStyle w:val="Normal"/>
-        <w:rPr/>
-      </w:pPr>
-      <w:r>
-        <w:rPr/>
-        <w:t xml:space="preserve">3. Sequelize </w:t>
-      </w:r>
-      <w:hyperlink r:id="rId10">
-        <w:r>
-          <w:rPr>
-            <w:rStyle w:val="InternetLink"/>
-          </w:rPr>
-          <w:t>db migrate</w:t>
-        </w:r>
-      </w:hyperlink>
-    </w:p>
-    <w:p>
-      <w:pPr>
-        <w:pStyle w:val="Normal"/>
-        <w:rPr/>
-      </w:pPr>
-      <w:r>
-        <w:rPr/>
-        <w:t>4. Seeding Author</w:t>
-      </w:r>
-    </w:p>
-    <w:p>
-      <w:pPr>
-        <w:pStyle w:val="Normal"/>
-        <w:rPr/>
-      </w:pPr>
-      <w:r>
-        <w:rPr/>
-        <w:t>5. Seeding Book</w:t>
-      </w:r>
-    </w:p>
-    <w:p>
-      <w:pPr>
-        <w:pStyle w:val="Normal"/>
-        <w:rPr/>
-      </w:pPr>
-      <w:r>
-        <w:rPr/>
-        <w:t>6. Sequelize db seed all</w:t>
-      </w:r>
-    </w:p>
-    <w:p>
-      <w:pPr>
-        <w:pStyle w:val="Normal"/>
-        <w:rPr/>
-      </w:pPr>
-      <w:r>
-        <w:rPr/>
-      </w:r>
-    </w:p>
-    <w:p>
-      <w:pPr>
-        <w:pStyle w:val="Normal"/>
-        <w:rPr/>
-      </w:pPr>
-      <w:r>
-        <w:rPr/>
-      </w:r>
-    </w:p>
-    <w:p>
-      <w:pPr>
-        <w:pStyle w:val="Normal"/>
-        <w:rPr/>
-      </w:pPr>
-      <w:r>
-        <w:rPr/>
+        <w:t xml:space="preserve">setting relation </w:t>
+      </w:r>
+      <w:r>
+        <w:rPr>
+          <w:rFonts w:ascii="Verdana" w:hAnsi="Verdana"/>
+        </w:rPr>
+        <w:t>/models/author.js</w:t>
+      </w:r>
+    </w:p>
+    <w:p>
+      <w:pPr>
+        <w:pStyle w:val="Normal"/>
+        <w:rPr>
+          <w:rFonts w:ascii="Verdana" w:hAnsi="Verdana"/>
+        </w:rPr>
+      </w:pPr>
+      <w:r>
+        <w:rPr>
+          <w:rFonts w:ascii="Verdana" w:hAnsi="Verdana"/>
+        </w:rPr>
+      </w:r>
+    </w:p>
+    <w:p>
+      <w:pPr>
+        <w:pStyle w:val="Normal"/>
+        <w:rPr>
+          <w:rFonts w:ascii="Verdana" w:hAnsi="Verdana"/>
+        </w:rPr>
+      </w:pPr>
+      <w:r>
+        <w:rPr>
+          <w:rFonts w:ascii="Verdana" w:hAnsi="Verdana"/>
+        </w:rPr>
+        <w:t>'use strict';</w:t>
+      </w:r>
+    </w:p>
+    <w:p>
+      <w:pPr>
+        <w:pStyle w:val="Normal"/>
+        <w:rPr>
+          <w:rFonts w:ascii="Verdana" w:hAnsi="Verdana"/>
+        </w:rPr>
+      </w:pPr>
+      <w:r>
+        <w:rPr>
+          <w:rFonts w:ascii="Verdana" w:hAnsi="Verdana"/>
+        </w:rPr>
+        <w:t>module.exports = function(sequelize, DataTypes) {</w:t>
+      </w:r>
+    </w:p>
+    <w:p>
+      <w:pPr>
+        <w:pStyle w:val="Normal"/>
+        <w:rPr>
+          <w:rFonts w:ascii="Verdana" w:hAnsi="Verdana"/>
+        </w:rPr>
+      </w:pPr>
+      <w:r>
+        <w:rPr>
+          <w:rFonts w:ascii="Verdana" w:hAnsi="Verdana"/>
+        </w:rPr>
+        <w:t xml:space="preserve">  </w:t>
+      </w:r>
+      <w:r>
+        <w:rPr>
+          <w:rFonts w:ascii="Verdana" w:hAnsi="Verdana"/>
+        </w:rPr>
+        <w:t>var Author = sequelize.define('Author', {</w:t>
+      </w:r>
+    </w:p>
+    <w:p>
+      <w:pPr>
+        <w:pStyle w:val="Normal"/>
+        <w:rPr>
+          <w:rFonts w:ascii="Verdana" w:hAnsi="Verdana"/>
+        </w:rPr>
+      </w:pPr>
+      <w:r>
+        <w:rPr>
+          <w:rFonts w:ascii="Verdana" w:hAnsi="Verdana"/>
+        </w:rPr>
+        <w:t xml:space="preserve">    </w:t>
+      </w:r>
+      <w:r>
+        <w:rPr>
+          <w:rFonts w:ascii="Verdana" w:hAnsi="Verdana"/>
+        </w:rPr>
+        <w:t>first_name: DataTypes.STRING,</w:t>
+      </w:r>
+    </w:p>
+    <w:p>
+      <w:pPr>
+        <w:pStyle w:val="Normal"/>
+        <w:rPr>
+          <w:rFonts w:ascii="Verdana" w:hAnsi="Verdana"/>
+        </w:rPr>
+      </w:pPr>
+      <w:r>
+        <w:rPr>
+          <w:rFonts w:ascii="Verdana" w:hAnsi="Verdana"/>
+        </w:rPr>
+        <w:t xml:space="preserve">    </w:t>
+      </w:r>
+      <w:r>
+        <w:rPr>
+          <w:rFonts w:ascii="Verdana" w:hAnsi="Verdana"/>
+        </w:rPr>
+        <w:t>last_name: DataTypes.STRING</w:t>
+      </w:r>
+    </w:p>
+    <w:p>
+      <w:pPr>
+        <w:pStyle w:val="Normal"/>
+        <w:rPr>
+          <w:rFonts w:ascii="Verdana" w:hAnsi="Verdana"/>
+        </w:rPr>
+      </w:pPr>
+      <w:r>
+        <w:rPr>
+          <w:rFonts w:ascii="Verdana" w:hAnsi="Verdana"/>
+        </w:rPr>
+        <w:t xml:space="preserve">  </w:t>
+      </w:r>
+      <w:r>
+        <w:rPr>
+          <w:rFonts w:ascii="Verdana" w:hAnsi="Verdana"/>
+        </w:rPr>
+        <w:t>});</w:t>
+      </w:r>
+    </w:p>
+    <w:p>
+      <w:pPr>
+        <w:pStyle w:val="Normal"/>
+        <w:rPr>
+          <w:rFonts w:ascii="Verdana" w:hAnsi="Verdana"/>
+        </w:rPr>
+      </w:pPr>
+      <w:r>
+        <w:rPr>
+          <w:rFonts w:ascii="Verdana" w:hAnsi="Verdana"/>
+        </w:rPr>
+        <w:t xml:space="preserve">  </w:t>
+      </w:r>
+    </w:p>
+    <w:p>
+      <w:pPr>
+        <w:pStyle w:val="Normal"/>
+        <w:rPr>
+          <w:rFonts w:ascii="Verdana" w:hAnsi="Verdana"/>
+          <w:highlight w:val="cyan"/>
+        </w:rPr>
+      </w:pPr>
+      <w:r>
+        <w:rPr>
+          <w:rFonts w:ascii="Verdana" w:hAnsi="Verdana"/>
+          <w:highlight w:val="cyan"/>
+        </w:rPr>
+        <w:t xml:space="preserve">  </w:t>
+      </w:r>
+      <w:r>
+        <w:rPr>
+          <w:rFonts w:ascii="Verdana" w:hAnsi="Verdana"/>
+          <w:highlight w:val="cyan"/>
+        </w:rPr>
+        <w:t>Author.associate = models =&gt; {</w:t>
+      </w:r>
+    </w:p>
+    <w:p>
+      <w:pPr>
+        <w:pStyle w:val="Normal"/>
+        <w:rPr>
+          <w:rFonts w:ascii="Verdana" w:hAnsi="Verdana"/>
+          <w:highlight w:val="cyan"/>
+        </w:rPr>
+      </w:pPr>
+      <w:r>
+        <w:rPr>
+          <w:rFonts w:ascii="Verdana" w:hAnsi="Verdana"/>
+          <w:highlight w:val="cyan"/>
+        </w:rPr>
+        <w:t xml:space="preserve">    </w:t>
+      </w:r>
+      <w:r>
+        <w:rPr>
+          <w:rFonts w:ascii="Verdana" w:hAnsi="Verdana"/>
+          <w:highlight w:val="cyan"/>
+        </w:rPr>
+        <w:t>Author.belongsToMany(models.Book, {</w:t>
+      </w:r>
+    </w:p>
+    <w:p>
+      <w:pPr>
+        <w:pStyle w:val="Normal"/>
+        <w:rPr>
+          <w:rFonts w:ascii="Verdana" w:hAnsi="Verdana"/>
+          <w:highlight w:val="cyan"/>
+        </w:rPr>
+      </w:pPr>
+      <w:r>
+        <w:rPr>
+          <w:rFonts w:ascii="Verdana" w:hAnsi="Verdana"/>
+          <w:highlight w:val="cyan"/>
+        </w:rPr>
+        <w:t xml:space="preserve">      </w:t>
+      </w:r>
+      <w:r>
+        <w:rPr>
+          <w:rFonts w:ascii="Verdana" w:hAnsi="Verdana"/>
+          <w:highlight w:val="cyan"/>
+        </w:rPr>
+        <w:t>through : 'AuthorBook'</w:t>
+      </w:r>
+    </w:p>
+    <w:p>
+      <w:pPr>
+        <w:pStyle w:val="Normal"/>
+        <w:rPr>
+          <w:rFonts w:ascii="Verdana" w:hAnsi="Verdana"/>
+        </w:rPr>
+      </w:pPr>
+      <w:r>
+        <w:rPr>
+          <w:rFonts w:ascii="Verdana" w:hAnsi="Verdana"/>
+        </w:rPr>
+        <w:t xml:space="preserve">    </w:t>
+      </w:r>
+      <w:r>
+        <w:rPr>
+          <w:rFonts w:ascii="Verdana" w:hAnsi="Verdana"/>
+        </w:rPr>
+        <w:t>})</w:t>
+      </w:r>
+    </w:p>
+    <w:p>
+      <w:pPr>
+        <w:pStyle w:val="Normal"/>
+        <w:rPr>
+          <w:rFonts w:ascii="Verdana" w:hAnsi="Verdana"/>
+        </w:rPr>
+      </w:pPr>
+      <w:r>
+        <w:rPr>
+          <w:rFonts w:ascii="Verdana" w:hAnsi="Verdana"/>
+        </w:rPr>
+        <w:t xml:space="preserve">  </w:t>
+      </w:r>
+      <w:r>
+        <w:rPr>
+          <w:rFonts w:ascii="Verdana" w:hAnsi="Verdana"/>
+        </w:rPr>
+        <w:t>}</w:t>
+      </w:r>
+    </w:p>
+    <w:p>
+      <w:pPr>
+        <w:pStyle w:val="Normal"/>
+        <w:rPr>
+          <w:rFonts w:ascii="Verdana" w:hAnsi="Verdana"/>
+        </w:rPr>
+      </w:pPr>
+      <w:r>
+        <w:rPr>
+          <w:rFonts w:ascii="Verdana" w:hAnsi="Verdana"/>
+        </w:rPr>
+        <w:t xml:space="preserve">  </w:t>
+      </w:r>
+      <w:r>
+        <w:rPr>
+          <w:rFonts w:ascii="Verdana" w:hAnsi="Verdana"/>
+        </w:rPr>
+        <w:t>return Author;</w:t>
+      </w:r>
+    </w:p>
+    <w:p>
+      <w:pPr>
+        <w:pStyle w:val="Normal"/>
+        <w:rPr>
+          <w:rFonts w:ascii="Verdana" w:hAnsi="Verdana"/>
+        </w:rPr>
+      </w:pPr>
+      <w:r>
+        <w:rPr>
+          <w:rFonts w:ascii="Verdana" w:hAnsi="Verdana"/>
+        </w:rPr>
+        <w:t>};</w:t>
+      </w:r>
+    </w:p>
+    <w:p>
+      <w:pPr>
+        <w:pStyle w:val="Normal"/>
+        <w:rPr/>
+      </w:pPr>
+      <w:r>
+        <w:rPr/>
+      </w:r>
+    </w:p>
+    <w:p>
+      <w:pPr>
+        <w:pStyle w:val="Normal"/>
+        <w:rPr/>
+      </w:pPr>
+      <w:r>
+        <w:rPr/>
+      </w:r>
+    </w:p>
+    <w:p>
+      <w:pPr>
+        <w:pStyle w:val="Normal"/>
+        <w:rPr/>
+      </w:pPr>
+      <w:r>
+        <w:rPr/>
+        <w:t xml:space="preserve">setting relation </w:t>
+      </w:r>
+      <w:r>
+        <w:rPr>
+          <w:rFonts w:ascii="Verdana" w:hAnsi="Verdana"/>
+        </w:rPr>
+        <w:t>/models/authorbookjs</w:t>
+      </w:r>
+    </w:p>
+    <w:p>
+      <w:pPr>
+        <w:pStyle w:val="Normal"/>
+        <w:rPr>
+          <w:rFonts w:ascii="Verdana" w:hAnsi="Verdana"/>
+        </w:rPr>
+      </w:pPr>
+      <w:r>
+        <w:rPr>
+          <w:rFonts w:ascii="Verdana" w:hAnsi="Verdana"/>
+        </w:rPr>
+      </w:r>
+    </w:p>
+    <w:p>
+      <w:pPr>
+        <w:pStyle w:val="Normal"/>
+        <w:rPr>
+          <w:rFonts w:ascii="Verdana" w:hAnsi="Verdana"/>
+        </w:rPr>
+      </w:pPr>
+      <w:r>
+        <w:rPr>
+          <w:rFonts w:ascii="Verdana" w:hAnsi="Verdana"/>
+        </w:rPr>
+        <w:t>'use strict';</w:t>
+      </w:r>
+    </w:p>
+    <w:p>
+      <w:pPr>
+        <w:pStyle w:val="Normal"/>
+        <w:rPr>
+          <w:rFonts w:ascii="Verdana" w:hAnsi="Verdana"/>
+        </w:rPr>
+      </w:pPr>
+      <w:r>
+        <w:rPr>
+          <w:rFonts w:ascii="Verdana" w:hAnsi="Verdana"/>
+        </w:rPr>
+        <w:t>module.exports = function(sequelize, DataTypes) {</w:t>
+      </w:r>
+    </w:p>
+    <w:p>
+      <w:pPr>
+        <w:pStyle w:val="Normal"/>
+        <w:rPr>
+          <w:rFonts w:ascii="Verdana" w:hAnsi="Verdana"/>
+        </w:rPr>
+      </w:pPr>
+      <w:r>
+        <w:rPr>
+          <w:rFonts w:ascii="Verdana" w:hAnsi="Verdana"/>
+        </w:rPr>
+        <w:t xml:space="preserve">  </w:t>
+      </w:r>
+      <w:r>
+        <w:rPr>
+          <w:rFonts w:ascii="Verdana" w:hAnsi="Verdana"/>
+        </w:rPr>
+        <w:t>var AuthorBook = sequelize.define('AuthorBook', {</w:t>
+      </w:r>
+    </w:p>
+    <w:p>
+      <w:pPr>
+        <w:pStyle w:val="Normal"/>
+        <w:rPr>
+          <w:rFonts w:ascii="Verdana" w:hAnsi="Verdana"/>
+        </w:rPr>
+      </w:pPr>
+      <w:r>
+        <w:rPr>
+          <w:rFonts w:ascii="Verdana" w:hAnsi="Verdana"/>
+        </w:rPr>
+        <w:t xml:space="preserve">    </w:t>
+      </w:r>
+      <w:r>
+        <w:rPr>
+          <w:rFonts w:ascii="Verdana" w:hAnsi="Verdana"/>
+        </w:rPr>
+        <w:t>AuthorId: DataTypes.INTEGER,</w:t>
+      </w:r>
+    </w:p>
+    <w:p>
+      <w:pPr>
+        <w:pStyle w:val="Normal"/>
+        <w:rPr>
+          <w:rFonts w:ascii="Verdana" w:hAnsi="Verdana"/>
+        </w:rPr>
+      </w:pPr>
+      <w:r>
+        <w:rPr>
+          <w:rFonts w:ascii="Verdana" w:hAnsi="Verdana"/>
+        </w:rPr>
+        <w:t xml:space="preserve">    </w:t>
+      </w:r>
+      <w:r>
+        <w:rPr>
+          <w:rFonts w:ascii="Verdana" w:hAnsi="Verdana"/>
+        </w:rPr>
+        <w:t>BookId: DataTypes.INTEGER,</w:t>
+      </w:r>
+    </w:p>
+    <w:p>
+      <w:pPr>
+        <w:pStyle w:val="Normal"/>
+        <w:rPr>
+          <w:rFonts w:ascii="Verdana" w:hAnsi="Verdana"/>
+        </w:rPr>
+      </w:pPr>
+      <w:r>
+        <w:rPr>
+          <w:rFonts w:ascii="Verdana" w:hAnsi="Verdana"/>
+        </w:rPr>
+        <w:t xml:space="preserve">    </w:t>
+      </w:r>
+      <w:r>
+        <w:rPr>
+          <w:rFonts w:ascii="Verdana" w:hAnsi="Verdana"/>
+        </w:rPr>
+        <w:t>genre: DataTypes.STRING</w:t>
+      </w:r>
+    </w:p>
+    <w:p>
+      <w:pPr>
+        <w:pStyle w:val="Normal"/>
+        <w:rPr>
+          <w:rFonts w:ascii="Verdana" w:hAnsi="Verdana"/>
+        </w:rPr>
+      </w:pPr>
+      <w:r>
+        <w:rPr>
+          <w:rFonts w:ascii="Verdana" w:hAnsi="Verdana"/>
+        </w:rPr>
+        <w:t xml:space="preserve">  </w:t>
+      </w:r>
+      <w:r>
+        <w:rPr>
+          <w:rFonts w:ascii="Verdana" w:hAnsi="Verdana"/>
+        </w:rPr>
+        <w:t>});</w:t>
+      </w:r>
+    </w:p>
+    <w:p>
+      <w:pPr>
+        <w:pStyle w:val="Normal"/>
+        <w:rPr>
+          <w:rFonts w:ascii="Verdana" w:hAnsi="Verdana"/>
+        </w:rPr>
+      </w:pPr>
+      <w:r>
+        <w:rPr>
+          <w:rFonts w:ascii="Verdana" w:hAnsi="Verdana"/>
+        </w:rPr>
+        <w:t xml:space="preserve">  </w:t>
+      </w:r>
+    </w:p>
+    <w:p>
+      <w:pPr>
+        <w:pStyle w:val="Normal"/>
+        <w:rPr>
+          <w:rFonts w:ascii="Verdana" w:hAnsi="Verdana"/>
+        </w:rPr>
+      </w:pPr>
+      <w:r>
+        <w:rPr>
+          <w:rFonts w:ascii="Verdana" w:hAnsi="Verdana"/>
+        </w:rPr>
+        <w:t xml:space="preserve">  </w:t>
+      </w:r>
+      <w:r>
+        <w:rPr>
+          <w:rFonts w:ascii="Verdana" w:hAnsi="Verdana"/>
+          <w:highlight w:val="cyan"/>
+        </w:rPr>
+        <w:t>AuthorBook.associate = models =&gt; {</w:t>
+      </w:r>
+    </w:p>
+    <w:p>
+      <w:pPr>
+        <w:pStyle w:val="Normal"/>
+        <w:rPr>
+          <w:rFonts w:ascii="Verdana" w:hAnsi="Verdana"/>
+          <w:highlight w:val="cyan"/>
+        </w:rPr>
+      </w:pPr>
+      <w:r>
+        <w:rPr>
+          <w:rFonts w:ascii="Verdana" w:hAnsi="Verdana"/>
+          <w:highlight w:val="cyan"/>
+        </w:rPr>
+        <w:t xml:space="preserve">    </w:t>
+      </w:r>
+      <w:r>
+        <w:rPr>
+          <w:rFonts w:ascii="Verdana" w:hAnsi="Verdana"/>
+          <w:highlight w:val="cyan"/>
+        </w:rPr>
+        <w:t>AuthorBook.belongsTo(models.Author);</w:t>
+      </w:r>
+    </w:p>
+    <w:p>
+      <w:pPr>
+        <w:pStyle w:val="Normal"/>
+        <w:rPr>
+          <w:rFonts w:ascii="Verdana" w:hAnsi="Verdana"/>
+          <w:highlight w:val="cyan"/>
+        </w:rPr>
+      </w:pPr>
+      <w:r>
+        <w:rPr>
+          <w:rFonts w:ascii="Verdana" w:hAnsi="Verdana"/>
+          <w:highlight w:val="cyan"/>
+        </w:rPr>
+        <w:t xml:space="preserve">    </w:t>
+      </w:r>
+      <w:r>
+        <w:rPr>
+          <w:rFonts w:ascii="Verdana" w:hAnsi="Verdana"/>
+          <w:highlight w:val="cyan"/>
+        </w:rPr>
+        <w:t>AuthorBook.belongsTo(models.Book);</w:t>
+      </w:r>
+    </w:p>
+    <w:p>
+      <w:pPr>
+        <w:pStyle w:val="Normal"/>
+        <w:rPr>
+          <w:rFonts w:ascii="Verdana" w:hAnsi="Verdana"/>
+          <w:highlight w:val="cyan"/>
+        </w:rPr>
+      </w:pPr>
+      <w:r>
+        <w:rPr>
+          <w:rFonts w:ascii="Verdana" w:hAnsi="Verdana"/>
+          <w:highlight w:val="cyan"/>
+        </w:rPr>
+        <w:t xml:space="preserve">  </w:t>
+      </w:r>
+      <w:r>
+        <w:rPr>
+          <w:rFonts w:ascii="Verdana" w:hAnsi="Verdana"/>
+          <w:highlight w:val="cyan"/>
+        </w:rPr>
+        <w:t>}</w:t>
+      </w:r>
+    </w:p>
+    <w:p>
+      <w:pPr>
+        <w:pStyle w:val="Normal"/>
+        <w:rPr>
+          <w:rFonts w:ascii="Verdana" w:hAnsi="Verdana"/>
+        </w:rPr>
+      </w:pPr>
+      <w:r>
+        <w:rPr>
+          <w:rFonts w:ascii="Verdana" w:hAnsi="Verdana"/>
+        </w:rPr>
+        <w:t xml:space="preserve">  </w:t>
+      </w:r>
+      <w:r>
+        <w:rPr>
+          <w:rFonts w:ascii="Verdana" w:hAnsi="Verdana"/>
+        </w:rPr>
+        <w:t>return AuthorBook;</w:t>
+      </w:r>
+    </w:p>
+    <w:p>
+      <w:pPr>
+        <w:pStyle w:val="Normal"/>
+        <w:rPr>
+          <w:rFonts w:ascii="Verdana" w:hAnsi="Verdana"/>
+        </w:rPr>
+      </w:pPr>
+      <w:r>
+        <w:rPr>
+          <w:rFonts w:ascii="Verdana" w:hAnsi="Verdana"/>
+        </w:rPr>
+        <w:t>};</w:t>
+      </w:r>
+    </w:p>
+    <w:p>
+      <w:pPr>
+        <w:pStyle w:val="Normal"/>
+        <w:rPr/>
+      </w:pPr>
+      <w:r>
+        <w:rPr/>
+      </w:r>
+    </w:p>
+    <w:p>
+      <w:pPr>
+        <w:pStyle w:val="Normal"/>
+        <w:rPr/>
+      </w:pPr>
+      <w:r>
+        <w:rPr/>
+      </w:r>
+    </w:p>
+    <w:p>
+      <w:pPr>
+        <w:pStyle w:val="Normal"/>
+        <w:rPr/>
+      </w:pPr>
+      <w:r>
+        <w:rPr/>
+        <w:t>create routing author</w:t>
+      </w:r>
+    </w:p>
+    <w:p>
+      <w:pPr>
+        <w:pStyle w:val="Normal"/>
+        <w:rPr/>
+      </w:pPr>
+      <w:r>
+        <w:rPr/>
+        <w:t xml:space="preserve">create file </w:t>
+      </w:r>
+      <w:r>
+        <w:rPr>
+          <w:rFonts w:ascii="Verdana" w:hAnsi="Verdana"/>
+        </w:rPr>
+        <w:t>/routes/author</w:t>
+      </w:r>
+      <w:r>
+        <w:rPr>
+          <w:rFonts w:ascii="Verdana" w:hAnsi="Verdana"/>
+        </w:rPr>
+        <w:t>s</w:t>
+      </w:r>
+      <w:r>
+        <w:rPr>
+          <w:rFonts w:ascii="Verdana" w:hAnsi="Verdana"/>
+        </w:rPr>
+        <w:t>.js</w:t>
+      </w:r>
+    </w:p>
+    <w:p>
+      <w:pPr>
+        <w:pStyle w:val="Normal"/>
+        <w:rPr>
+          <w:rFonts w:ascii="Verdana" w:hAnsi="Verdana"/>
+        </w:rPr>
+      </w:pPr>
+      <w:r>
+        <w:rPr/>
+      </w:r>
+    </w:p>
+    <w:p>
+      <w:pPr>
+        <w:pStyle w:val="Normal"/>
+        <w:rPr>
+          <w:rFonts w:ascii="Verdana" w:hAnsi="Verdana"/>
+          <w:highlight w:val="cyan"/>
+        </w:rPr>
+      </w:pPr>
+      <w:r>
+        <w:rPr>
+          <w:rFonts w:ascii="Verdana" w:hAnsi="Verdana"/>
+          <w:highlight w:val="cyan"/>
+        </w:rPr>
+        <w:t>const express = require('express');</w:t>
+      </w:r>
+    </w:p>
+    <w:p>
+      <w:pPr>
+        <w:pStyle w:val="Normal"/>
+        <w:rPr>
+          <w:rFonts w:ascii="Verdana" w:hAnsi="Verdana"/>
+          <w:highlight w:val="cyan"/>
+        </w:rPr>
+      </w:pPr>
+      <w:r>
+        <w:rPr>
+          <w:rFonts w:ascii="Verdana" w:hAnsi="Verdana"/>
+          <w:highlight w:val="cyan"/>
+        </w:rPr>
+        <w:t>const router = express.Router();</w:t>
+      </w:r>
+    </w:p>
+    <w:p>
+      <w:pPr>
+        <w:pStyle w:val="Normal"/>
+        <w:rPr>
+          <w:rFonts w:ascii="Verdana" w:hAnsi="Verdana"/>
+          <w:highlight w:val="cyan"/>
+        </w:rPr>
+      </w:pPr>
+      <w:r>
+        <w:rPr>
+          <w:rFonts w:ascii="Verdana" w:hAnsi="Verdana"/>
+          <w:highlight w:val="cyan"/>
+        </w:rPr>
+        <w:t>const db = require('../models')</w:t>
+      </w:r>
+    </w:p>
+    <w:p>
+      <w:pPr>
+        <w:pStyle w:val="Normal"/>
+        <w:rPr>
+          <w:rFonts w:ascii="Verdana" w:hAnsi="Verdana"/>
+          <w:highlight w:val="cyan"/>
+        </w:rPr>
+      </w:pPr>
+      <w:r>
+        <w:rPr>
+          <w:rFonts w:ascii="Verdana" w:hAnsi="Verdana"/>
+          <w:highlight w:val="cyan"/>
+        </w:rPr>
+      </w:r>
+    </w:p>
+    <w:p>
+      <w:pPr>
+        <w:pStyle w:val="Normal"/>
+        <w:rPr>
+          <w:rFonts w:ascii="Verdana" w:hAnsi="Verdana"/>
+          <w:highlight w:val="cyan"/>
+        </w:rPr>
+      </w:pPr>
+      <w:r>
+        <w:rPr>
+          <w:rFonts w:ascii="Verdana" w:hAnsi="Verdana"/>
+          <w:highlight w:val="cyan"/>
+        </w:rPr>
+        <w:t>router.get('/', (req, res) =&gt; {</w:t>
+      </w:r>
+    </w:p>
+    <w:p>
+      <w:pPr>
+        <w:pStyle w:val="Normal"/>
+        <w:rPr>
+          <w:rFonts w:ascii="Verdana" w:hAnsi="Verdana"/>
+          <w:highlight w:val="cyan"/>
+        </w:rPr>
+      </w:pPr>
+      <w:r>
+        <w:rPr>
+          <w:rFonts w:ascii="Verdana" w:hAnsi="Verdana"/>
+          <w:highlight w:val="cyan"/>
+        </w:rPr>
+        <w:t xml:space="preserve">  </w:t>
+      </w:r>
+      <w:r>
+        <w:rPr>
+          <w:rFonts w:ascii="Verdana" w:hAnsi="Verdana"/>
+          <w:highlight w:val="cyan"/>
+        </w:rPr>
+        <w:t>res.send('author page ok')</w:t>
+      </w:r>
+    </w:p>
+    <w:p>
+      <w:pPr>
+        <w:pStyle w:val="Normal"/>
+        <w:rPr>
+          <w:rFonts w:ascii="Verdana" w:hAnsi="Verdana"/>
+          <w:highlight w:val="cyan"/>
+        </w:rPr>
+      </w:pPr>
+      <w:r>
+        <w:rPr>
+          <w:rFonts w:ascii="Verdana" w:hAnsi="Verdana"/>
+          <w:highlight w:val="cyan"/>
+        </w:rPr>
+        <w:t>})</w:t>
+      </w:r>
+    </w:p>
+    <w:p>
+      <w:pPr>
+        <w:pStyle w:val="Normal"/>
+        <w:rPr>
+          <w:rFonts w:ascii="Verdana" w:hAnsi="Verdana"/>
+          <w:highlight w:val="cyan"/>
+        </w:rPr>
+      </w:pPr>
+      <w:r>
+        <w:rPr>
+          <w:rFonts w:ascii="Verdana" w:hAnsi="Verdana"/>
+          <w:highlight w:val="cyan"/>
+        </w:rPr>
+      </w:r>
+    </w:p>
+    <w:p>
+      <w:pPr>
+        <w:pStyle w:val="Normal"/>
+        <w:rPr>
+          <w:rFonts w:ascii="Verdana" w:hAnsi="Verdana"/>
+          <w:highlight w:val="cyan"/>
+        </w:rPr>
+      </w:pPr>
+      <w:r>
+        <w:rPr>
+          <w:rFonts w:ascii="Verdana" w:hAnsi="Verdana"/>
+          <w:highlight w:val="cyan"/>
+        </w:rPr>
+        <w:t>module.exports = router;</w:t>
+      </w:r>
+    </w:p>
+    <w:p>
+      <w:pPr>
+        <w:pStyle w:val="Normal"/>
+        <w:rPr>
+          <w:rFonts w:ascii="Verdana" w:hAnsi="Verdana"/>
+          <w:highlight w:val="cyan"/>
+        </w:rPr>
+      </w:pPr>
+      <w:r>
+        <w:rPr>
+          <w:rFonts w:ascii="Verdana" w:hAnsi="Verdana"/>
+          <w:highlight w:val="cyan"/>
+        </w:rPr>
+      </w:r>
+    </w:p>
+    <w:p>
+      <w:pPr>
+        <w:pStyle w:val="Normal"/>
+        <w:rPr>
+          <w:rFonts w:ascii="Verdana" w:hAnsi="Verdana"/>
+          <w:highlight w:val="cyan"/>
+        </w:rPr>
+      </w:pPr>
+      <w:r>
+        <w:rPr>
+          <w:rFonts w:ascii="Verdana" w:hAnsi="Verdana"/>
+          <w:highlight w:val="cyan"/>
+        </w:rPr>
+      </w:r>
+    </w:p>
+    <w:p>
+      <w:pPr>
+        <w:pStyle w:val="Normal"/>
+        <w:rPr/>
+      </w:pPr>
+      <w:r>
+        <w:rPr/>
+        <w:t>create routing autho</w:t>
+      </w:r>
+      <w:r>
+        <w:rPr/>
+        <w:t>rs/author (show author in library)</w:t>
+      </w:r>
+    </w:p>
+    <w:p>
+      <w:pPr>
+        <w:pStyle w:val="Normal"/>
+        <w:rPr>
+          <w:rFonts w:ascii="Verdana" w:hAnsi="Verdana"/>
+        </w:rPr>
+      </w:pPr>
+      <w:r>
+        <w:rPr>
+          <w:rFonts w:ascii="Liberation Serif" w:hAnsi="Liberation Serif"/>
+        </w:rPr>
+        <w:t>add code in</w:t>
+      </w:r>
+      <w:r>
+        <w:rPr>
+          <w:rFonts w:ascii="Liberation Serif" w:hAnsi="Liberation Serif"/>
+        </w:rPr>
+        <w:t xml:space="preserve"> file</w:t>
+      </w:r>
+      <w:r>
+        <w:rPr>
+          <w:rFonts w:ascii="Verdana" w:hAnsi="Verdana"/>
+        </w:rPr>
+        <w:t xml:space="preserve"> /routes/author</w:t>
+      </w:r>
+      <w:r>
+        <w:rPr>
+          <w:rFonts w:ascii="Verdana" w:hAnsi="Verdana"/>
+        </w:rPr>
+        <w:t>s</w:t>
+      </w:r>
+      <w:r>
+        <w:rPr>
+          <w:rFonts w:ascii="Verdana" w:hAnsi="Verdana"/>
+        </w:rPr>
+        <w:t>.js</w:t>
+      </w:r>
+    </w:p>
+    <w:p>
+      <w:pPr>
+        <w:pStyle w:val="Normal"/>
+        <w:rPr>
+          <w:rFonts w:ascii="Verdana" w:hAnsi="Verdana"/>
+        </w:rPr>
+      </w:pPr>
+      <w:r>
+        <w:rPr>
+          <w:rFonts w:ascii="Verdana" w:hAnsi="Verdana"/>
+        </w:rPr>
+      </w:r>
+    </w:p>
+    <w:p>
+      <w:pPr>
+        <w:pStyle w:val="Normal"/>
+        <w:rPr>
+          <w:rFonts w:ascii="Verdana" w:hAnsi="Verdana"/>
+          <w:highlight w:val="cyan"/>
+        </w:rPr>
+      </w:pPr>
+      <w:r>
+        <w:rPr>
+          <w:rFonts w:ascii="Verdana" w:hAnsi="Verdana"/>
+          <w:highlight w:val="cyan"/>
+        </w:rPr>
+        <w:t>router.get('/', (req, res) =&gt; {</w:t>
+      </w:r>
+    </w:p>
+    <w:p>
+      <w:pPr>
+        <w:pStyle w:val="Normal"/>
+        <w:rPr>
+          <w:rFonts w:ascii="Verdana" w:hAnsi="Verdana"/>
+          <w:highlight w:val="cyan"/>
+        </w:rPr>
+      </w:pPr>
+      <w:r>
+        <w:rPr>
+          <w:rFonts w:ascii="Verdana" w:hAnsi="Verdana"/>
+          <w:highlight w:val="cyan"/>
+        </w:rPr>
+        <w:t xml:space="preserve">  </w:t>
+      </w:r>
+      <w:r>
+        <w:rPr>
+          <w:rFonts w:ascii="Verdana" w:hAnsi="Verdana"/>
+          <w:highlight w:val="cyan"/>
+        </w:rPr>
+        <w:t>db.Author.findAll()</w:t>
+      </w:r>
+    </w:p>
+    <w:p>
+      <w:pPr>
+        <w:pStyle w:val="Normal"/>
+        <w:rPr>
+          <w:rFonts w:ascii="Verdana" w:hAnsi="Verdana"/>
+          <w:highlight w:val="cyan"/>
+        </w:rPr>
+      </w:pPr>
+      <w:r>
+        <w:rPr>
+          <w:rFonts w:ascii="Verdana" w:hAnsi="Verdana"/>
+          <w:highlight w:val="cyan"/>
+        </w:rPr>
+        <w:t xml:space="preserve">  </w:t>
+      </w:r>
+      <w:r>
+        <w:rPr>
+          <w:rFonts w:ascii="Verdana" w:hAnsi="Verdana"/>
+          <w:highlight w:val="cyan"/>
+        </w:rPr>
+        <w:t>.then(data_authors =&gt; {</w:t>
+      </w:r>
+    </w:p>
+    <w:p>
+      <w:pPr>
+        <w:pStyle w:val="Normal"/>
+        <w:rPr>
+          <w:rFonts w:ascii="Verdana" w:hAnsi="Verdana"/>
+          <w:highlight w:val="cyan"/>
+        </w:rPr>
+      </w:pPr>
+      <w:r>
+        <w:rPr>
+          <w:rFonts w:ascii="Verdana" w:hAnsi="Verdana"/>
+          <w:highlight w:val="cyan"/>
+        </w:rPr>
+        <w:t xml:space="preserve">    </w:t>
+      </w:r>
+      <w:r>
+        <w:rPr>
+          <w:rFonts w:ascii="Verdana" w:hAnsi="Verdana"/>
+          <w:highlight w:val="cyan"/>
+        </w:rPr>
+        <w:t>res.render('author', {data_authors : data_authors})</w:t>
+      </w:r>
+    </w:p>
+    <w:p>
+      <w:pPr>
+        <w:pStyle w:val="Normal"/>
+        <w:rPr>
+          <w:rFonts w:ascii="Verdana" w:hAnsi="Verdana"/>
+          <w:highlight w:val="cyan"/>
+        </w:rPr>
+      </w:pPr>
+      <w:r>
+        <w:rPr>
+          <w:rFonts w:ascii="Verdana" w:hAnsi="Verdana"/>
+          <w:highlight w:val="cyan"/>
+        </w:rPr>
+        <w:t xml:space="preserve">  </w:t>
+      </w:r>
+      <w:r>
+        <w:rPr>
+          <w:rFonts w:ascii="Verdana" w:hAnsi="Verdana"/>
+          <w:highlight w:val="cyan"/>
+        </w:rPr>
+        <w:t>})</w:t>
+      </w:r>
+    </w:p>
+    <w:p>
+      <w:pPr>
+        <w:pStyle w:val="Normal"/>
+        <w:rPr>
+          <w:rFonts w:ascii="Verdana" w:hAnsi="Verdana"/>
+          <w:highlight w:val="cyan"/>
+        </w:rPr>
+      </w:pPr>
+      <w:r>
+        <w:rPr>
+          <w:rFonts w:ascii="Verdana" w:hAnsi="Verdana"/>
+          <w:highlight w:val="cyan"/>
+        </w:rPr>
+        <w:t>})</w:t>
+      </w:r>
+    </w:p>
+    <w:p>
+      <w:pPr>
+        <w:pStyle w:val="Normal"/>
+        <w:rPr>
+          <w:rFonts w:ascii="Verdana" w:hAnsi="Verdana"/>
+        </w:rPr>
+      </w:pPr>
+      <w:r>
+        <w:rPr>
+          <w:rFonts w:ascii="Verdana" w:hAnsi="Verdana"/>
+        </w:rPr>
+      </w:r>
+    </w:p>
+    <w:p>
+      <w:pPr>
+        <w:pStyle w:val="Normal"/>
+        <w:rPr>
+          <w:rFonts w:ascii="Verdana" w:hAnsi="Verdana"/>
+        </w:rPr>
+      </w:pPr>
+      <w:r>
+        <w:rPr>
+          <w:rFonts w:ascii="Verdana" w:hAnsi="Verdana"/>
+        </w:rPr>
+      </w:r>
+    </w:p>
+    <w:p>
+      <w:pPr>
+        <w:pStyle w:val="Normal"/>
+        <w:rPr>
+          <w:rFonts w:ascii="Verdana" w:hAnsi="Verdana"/>
+        </w:rPr>
+      </w:pPr>
+      <w:r>
+        <w:rPr>
+          <w:rFonts w:ascii="Verdana" w:hAnsi="Verdana"/>
+        </w:rPr>
+      </w:r>
+    </w:p>
+    <w:p>
+      <w:pPr>
+        <w:pStyle w:val="Normal"/>
+        <w:rPr>
+          <w:rFonts w:ascii="Verdana" w:hAnsi="Verdana"/>
+        </w:rPr>
+      </w:pPr>
+      <w:r>
+        <w:rPr>
+          <w:rFonts w:ascii="Verdana" w:hAnsi="Verdana"/>
+        </w:rPr>
+      </w:r>
+    </w:p>
+    <w:p>
+      <w:pPr>
+        <w:pStyle w:val="Normal"/>
+        <w:rPr/>
+      </w:pPr>
+      <w:bookmarkStart w:id="7" w:name="__DdeLink__933_259448090"/>
+      <w:bookmarkEnd w:id="7"/>
+      <w:r>
+        <w:rPr/>
+        <w:t>create views/author.ejs</w:t>
+      </w:r>
+    </w:p>
+    <w:p>
+      <w:pPr>
+        <w:pStyle w:val="Normal"/>
+        <w:rPr/>
+      </w:pPr>
+      <w:r>
+        <w:rPr/>
+      </w:r>
+    </w:p>
+    <w:p>
+      <w:pPr>
+        <w:pStyle w:val="Normal"/>
+        <w:rPr>
+          <w:rFonts w:ascii="Verdana" w:hAnsi="Verdana"/>
+          <w:highlight w:val="cyan"/>
+        </w:rPr>
+      </w:pPr>
+      <w:r>
+        <w:rPr>
+          <w:rFonts w:ascii="Verdana" w:hAnsi="Verdana"/>
+          <w:highlight w:val="cyan"/>
+        </w:rPr>
+        <w:t>&lt;!DOCTYPE html&gt;</w:t>
+      </w:r>
+    </w:p>
+    <w:p>
+      <w:pPr>
+        <w:pStyle w:val="Normal"/>
+        <w:rPr>
+          <w:rFonts w:ascii="Verdana" w:hAnsi="Verdana"/>
+          <w:highlight w:val="cyan"/>
+        </w:rPr>
+      </w:pPr>
+      <w:r>
+        <w:rPr>
+          <w:rFonts w:ascii="Verdana" w:hAnsi="Verdana"/>
+          <w:highlight w:val="cyan"/>
+        </w:rPr>
+        <w:t>&lt;html&gt;</w:t>
+      </w:r>
+    </w:p>
+    <w:p>
+      <w:pPr>
+        <w:pStyle w:val="Normal"/>
+        <w:rPr>
+          <w:rFonts w:ascii="Verdana" w:hAnsi="Verdana"/>
+          <w:highlight w:val="cyan"/>
+        </w:rPr>
+      </w:pPr>
+      <w:r>
+        <w:rPr>
+          <w:rFonts w:ascii="Verdana" w:hAnsi="Verdana"/>
+          <w:highlight w:val="cyan"/>
+        </w:rPr>
+        <w:t xml:space="preserve">  </w:t>
+      </w:r>
+      <w:r>
+        <w:rPr>
+          <w:rFonts w:ascii="Verdana" w:hAnsi="Verdana"/>
+          <w:highlight w:val="cyan"/>
+        </w:rPr>
+        <w:t>&lt;head&gt;</w:t>
+      </w:r>
+    </w:p>
+    <w:p>
+      <w:pPr>
+        <w:pStyle w:val="Normal"/>
+        <w:rPr>
+          <w:rFonts w:ascii="Verdana" w:hAnsi="Verdana"/>
+          <w:highlight w:val="cyan"/>
+        </w:rPr>
+      </w:pPr>
+      <w:r>
+        <w:rPr>
+          <w:rFonts w:ascii="Verdana" w:hAnsi="Verdana"/>
+          <w:highlight w:val="cyan"/>
+        </w:rPr>
+        <w:t xml:space="preserve">    </w:t>
+      </w:r>
+      <w:r>
+        <w:rPr>
+          <w:rFonts w:ascii="Verdana" w:hAnsi="Verdana"/>
+          <w:highlight w:val="cyan"/>
+        </w:rPr>
+        <w:t>&lt;meta charset="utf-8"&gt;</w:t>
+      </w:r>
+    </w:p>
+    <w:p>
+      <w:pPr>
+        <w:pStyle w:val="Normal"/>
+        <w:rPr>
+          <w:rFonts w:ascii="Verdana" w:hAnsi="Verdana"/>
+          <w:highlight w:val="cyan"/>
+        </w:rPr>
+      </w:pPr>
+      <w:r>
+        <w:rPr>
+          <w:rFonts w:ascii="Verdana" w:hAnsi="Verdana"/>
+          <w:highlight w:val="cyan"/>
+        </w:rPr>
+        <w:t xml:space="preserve">    </w:t>
+      </w:r>
+      <w:r>
+        <w:rPr>
+          <w:rFonts w:ascii="Verdana" w:hAnsi="Verdana"/>
+          <w:highlight w:val="cyan"/>
+        </w:rPr>
+        <w:t>&lt;title&gt;Author&lt;/title&gt;</w:t>
+      </w:r>
+    </w:p>
+    <w:p>
+      <w:pPr>
+        <w:pStyle w:val="Normal"/>
+        <w:rPr>
+          <w:rFonts w:ascii="Verdana" w:hAnsi="Verdana"/>
+          <w:highlight w:val="cyan"/>
+        </w:rPr>
+      </w:pPr>
+      <w:r>
+        <w:rPr>
+          <w:rFonts w:ascii="Verdana" w:hAnsi="Verdana"/>
+          <w:highlight w:val="cyan"/>
+        </w:rPr>
+        <w:t xml:space="preserve">  </w:t>
+      </w:r>
+      <w:r>
+        <w:rPr>
+          <w:rFonts w:ascii="Verdana" w:hAnsi="Verdana"/>
+          <w:highlight w:val="cyan"/>
+        </w:rPr>
+        <w:t>&lt;/head&gt;</w:t>
+      </w:r>
+    </w:p>
+    <w:p>
+      <w:pPr>
+        <w:pStyle w:val="Normal"/>
+        <w:rPr>
+          <w:rFonts w:ascii="Verdana" w:hAnsi="Verdana"/>
+          <w:highlight w:val="cyan"/>
+        </w:rPr>
+      </w:pPr>
+      <w:r>
+        <w:rPr>
+          <w:rFonts w:ascii="Verdana" w:hAnsi="Verdana"/>
+          <w:highlight w:val="cyan"/>
+        </w:rPr>
+        <w:t xml:space="preserve">  </w:t>
+      </w:r>
+      <w:r>
+        <w:rPr>
+          <w:rFonts w:ascii="Verdana" w:hAnsi="Verdana"/>
+          <w:highlight w:val="cyan"/>
+        </w:rPr>
+        <w:t>&lt;body&gt;</w:t>
+      </w:r>
+    </w:p>
+    <w:p>
+      <w:pPr>
+        <w:pStyle w:val="Normal"/>
+        <w:rPr>
+          <w:rFonts w:ascii="Verdana" w:hAnsi="Verdana"/>
+          <w:highlight w:val="cyan"/>
+        </w:rPr>
+      </w:pPr>
+      <w:r>
+        <w:rPr>
+          <w:rFonts w:ascii="Verdana" w:hAnsi="Verdana"/>
+          <w:highlight w:val="cyan"/>
+        </w:rPr>
+        <w:t xml:space="preserve">    </w:t>
+      </w:r>
+    </w:p>
+    <w:p>
+      <w:pPr>
+        <w:pStyle w:val="Normal"/>
+        <w:rPr>
+          <w:rFonts w:ascii="Verdana" w:hAnsi="Verdana"/>
+          <w:highlight w:val="cyan"/>
+        </w:rPr>
+      </w:pPr>
+      <w:r>
+        <w:rPr>
+          <w:rFonts w:ascii="Verdana" w:hAnsi="Verdana"/>
+          <w:highlight w:val="cyan"/>
+        </w:rPr>
+        <w:t xml:space="preserve">    </w:t>
+      </w:r>
+      <w:r>
+        <w:rPr>
+          <w:rFonts w:ascii="Verdana" w:hAnsi="Verdana"/>
+          <w:highlight w:val="cyan"/>
+        </w:rPr>
+        <w:t>&lt;table&gt;</w:t>
+      </w:r>
+    </w:p>
+    <w:p>
+      <w:pPr>
+        <w:pStyle w:val="Normal"/>
+        <w:rPr>
+          <w:rFonts w:ascii="Verdana" w:hAnsi="Verdana"/>
+          <w:highlight w:val="cyan"/>
+        </w:rPr>
+      </w:pPr>
+      <w:r>
+        <w:rPr>
+          <w:rFonts w:ascii="Verdana" w:hAnsi="Verdana"/>
+          <w:highlight w:val="cyan"/>
+        </w:rPr>
+        <w:t xml:space="preserve">      </w:t>
+      </w:r>
+      <w:r>
+        <w:rPr>
+          <w:rFonts w:ascii="Verdana" w:hAnsi="Verdana"/>
+          <w:highlight w:val="cyan"/>
+        </w:rPr>
+        <w:t>&lt;thead&gt;</w:t>
+      </w:r>
+    </w:p>
+    <w:p>
+      <w:pPr>
+        <w:pStyle w:val="Normal"/>
+        <w:rPr>
+          <w:rFonts w:ascii="Verdana" w:hAnsi="Verdana"/>
+          <w:highlight w:val="cyan"/>
+        </w:rPr>
+      </w:pPr>
+      <w:r>
+        <w:rPr>
+          <w:rFonts w:ascii="Verdana" w:hAnsi="Verdana"/>
+          <w:highlight w:val="cyan"/>
+        </w:rPr>
+        <w:t xml:space="preserve">        </w:t>
+      </w:r>
+      <w:r>
+        <w:rPr>
+          <w:rFonts w:ascii="Verdana" w:hAnsi="Verdana"/>
+          <w:highlight w:val="cyan"/>
+        </w:rPr>
+        <w:t>&lt;tr&gt;</w:t>
+      </w:r>
+    </w:p>
+    <w:p>
+      <w:pPr>
+        <w:pStyle w:val="Normal"/>
+        <w:rPr>
+          <w:rFonts w:ascii="Verdana" w:hAnsi="Verdana"/>
+          <w:highlight w:val="cyan"/>
+        </w:rPr>
+      </w:pPr>
+      <w:r>
+        <w:rPr>
+          <w:rFonts w:ascii="Verdana" w:hAnsi="Verdana"/>
+          <w:highlight w:val="cyan"/>
+        </w:rPr>
+        <w:t xml:space="preserve">          </w:t>
+      </w:r>
+      <w:r>
+        <w:rPr>
+          <w:rFonts w:ascii="Verdana" w:hAnsi="Verdana"/>
+          <w:highlight w:val="cyan"/>
+        </w:rPr>
+        <w:t>&lt;th&gt;ID&lt;/th&gt;</w:t>
+      </w:r>
+    </w:p>
+    <w:p>
+      <w:pPr>
+        <w:pStyle w:val="Normal"/>
+        <w:rPr>
+          <w:rFonts w:ascii="Verdana" w:hAnsi="Verdana"/>
+          <w:highlight w:val="cyan"/>
+        </w:rPr>
+      </w:pPr>
+      <w:r>
+        <w:rPr>
+          <w:rFonts w:ascii="Verdana" w:hAnsi="Verdana"/>
+          <w:highlight w:val="cyan"/>
+        </w:rPr>
+        <w:t xml:space="preserve">          </w:t>
+      </w:r>
+      <w:r>
+        <w:rPr>
+          <w:rFonts w:ascii="Verdana" w:hAnsi="Verdana"/>
+          <w:highlight w:val="cyan"/>
+        </w:rPr>
+        <w:t>&lt;th&gt;First Name&lt;/th&gt;</w:t>
+      </w:r>
+    </w:p>
+    <w:p>
+      <w:pPr>
+        <w:pStyle w:val="Normal"/>
+        <w:rPr>
+          <w:rFonts w:ascii="Verdana" w:hAnsi="Verdana"/>
+          <w:highlight w:val="cyan"/>
+        </w:rPr>
+      </w:pPr>
+      <w:r>
+        <w:rPr>
+          <w:rFonts w:ascii="Verdana" w:hAnsi="Verdana"/>
+          <w:highlight w:val="cyan"/>
+        </w:rPr>
+        <w:t xml:space="preserve">          </w:t>
+      </w:r>
+      <w:r>
+        <w:rPr>
+          <w:rFonts w:ascii="Verdana" w:hAnsi="Verdana"/>
+          <w:highlight w:val="cyan"/>
+        </w:rPr>
+        <w:t>&lt;th&gt;Last Name&lt;/th&gt;</w:t>
+      </w:r>
+    </w:p>
+    <w:p>
+      <w:pPr>
+        <w:pStyle w:val="Normal"/>
+        <w:rPr>
+          <w:rFonts w:ascii="Verdana" w:hAnsi="Verdana"/>
+          <w:highlight w:val="cyan"/>
+        </w:rPr>
+      </w:pPr>
+      <w:r>
+        <w:rPr>
+          <w:rFonts w:ascii="Verdana" w:hAnsi="Verdana"/>
+          <w:highlight w:val="cyan"/>
+        </w:rPr>
+        <w:t xml:space="preserve">        </w:t>
+      </w:r>
+      <w:r>
+        <w:rPr>
+          <w:rFonts w:ascii="Verdana" w:hAnsi="Verdana"/>
+          <w:highlight w:val="cyan"/>
+        </w:rPr>
+        <w:t>&lt;/tr&gt;</w:t>
+      </w:r>
+    </w:p>
+    <w:p>
+      <w:pPr>
+        <w:pStyle w:val="Normal"/>
+        <w:rPr>
+          <w:rFonts w:ascii="Verdana" w:hAnsi="Verdana"/>
+          <w:highlight w:val="cyan"/>
+        </w:rPr>
+      </w:pPr>
+      <w:r>
+        <w:rPr>
+          <w:rFonts w:ascii="Verdana" w:hAnsi="Verdana"/>
+          <w:highlight w:val="cyan"/>
+        </w:rPr>
+        <w:t xml:space="preserve">      </w:t>
+      </w:r>
+      <w:r>
+        <w:rPr>
+          <w:rFonts w:ascii="Verdana" w:hAnsi="Verdana"/>
+          <w:highlight w:val="cyan"/>
+        </w:rPr>
+        <w:t>&lt;/thead&gt;</w:t>
+      </w:r>
+    </w:p>
+    <w:p>
+      <w:pPr>
+        <w:pStyle w:val="Normal"/>
+        <w:rPr>
+          <w:rFonts w:ascii="Verdana" w:hAnsi="Verdana"/>
+          <w:highlight w:val="cyan"/>
+        </w:rPr>
+      </w:pPr>
+      <w:r>
+        <w:rPr>
+          <w:rFonts w:ascii="Verdana" w:hAnsi="Verdana"/>
+          <w:highlight w:val="cyan"/>
+        </w:rPr>
+        <w:t xml:space="preserve">      </w:t>
+      </w:r>
+      <w:r>
+        <w:rPr>
+          <w:rFonts w:ascii="Verdana" w:hAnsi="Verdana"/>
+          <w:highlight w:val="cyan"/>
+        </w:rPr>
+        <w:t>&lt;tbody&gt;</w:t>
+      </w:r>
+    </w:p>
+    <w:p>
+      <w:pPr>
+        <w:pStyle w:val="Normal"/>
+        <w:rPr>
+          <w:rFonts w:ascii="Verdana" w:hAnsi="Verdana"/>
+          <w:highlight w:val="cyan"/>
+        </w:rPr>
+      </w:pPr>
+      <w:r>
+        <w:rPr>
+          <w:rFonts w:ascii="Verdana" w:hAnsi="Verdana"/>
+          <w:highlight w:val="cyan"/>
+        </w:rPr>
+        <w:t xml:space="preserve">        </w:t>
+      </w:r>
+      <w:r>
+        <w:rPr>
+          <w:rFonts w:ascii="Verdana" w:hAnsi="Verdana"/>
+          <w:highlight w:val="cyan"/>
+        </w:rPr>
+        <w:t>&lt;% data_authors.forEach(author =&gt;{ %&gt;</w:t>
+      </w:r>
+    </w:p>
+    <w:p>
+      <w:pPr>
+        <w:pStyle w:val="Normal"/>
+        <w:rPr>
+          <w:rFonts w:ascii="Verdana" w:hAnsi="Verdana"/>
+          <w:highlight w:val="cyan"/>
+        </w:rPr>
+      </w:pPr>
+      <w:r>
+        <w:rPr>
+          <w:rFonts w:ascii="Verdana" w:hAnsi="Verdana"/>
+          <w:highlight w:val="cyan"/>
+        </w:rPr>
+        <w:t xml:space="preserve">        </w:t>
+      </w:r>
+      <w:r>
+        <w:rPr>
+          <w:rFonts w:ascii="Verdana" w:hAnsi="Verdana"/>
+          <w:highlight w:val="cyan"/>
+        </w:rPr>
+        <w:t>&lt;tr&gt;</w:t>
+      </w:r>
+    </w:p>
+    <w:p>
+      <w:pPr>
+        <w:pStyle w:val="Normal"/>
+        <w:rPr>
+          <w:rFonts w:ascii="Verdana" w:hAnsi="Verdana"/>
+          <w:highlight w:val="cyan"/>
+        </w:rPr>
+      </w:pPr>
+      <w:r>
+        <w:rPr>
+          <w:rFonts w:ascii="Verdana" w:hAnsi="Verdana"/>
+          <w:highlight w:val="cyan"/>
+        </w:rPr>
+        <w:t xml:space="preserve">          </w:t>
+      </w:r>
+      <w:r>
+        <w:rPr>
+          <w:rFonts w:ascii="Verdana" w:hAnsi="Verdana"/>
+          <w:highlight w:val="cyan"/>
+        </w:rPr>
+        <w:t>&lt;td&gt;&lt;%= author.id %&gt;&lt;/td&gt;</w:t>
+      </w:r>
+    </w:p>
+    <w:p>
+      <w:pPr>
+        <w:pStyle w:val="Normal"/>
+        <w:rPr>
+          <w:rFonts w:ascii="Verdana" w:hAnsi="Verdana"/>
+          <w:highlight w:val="cyan"/>
+        </w:rPr>
+      </w:pPr>
+      <w:r>
+        <w:rPr>
+          <w:rFonts w:ascii="Verdana" w:hAnsi="Verdana"/>
+          <w:highlight w:val="cyan"/>
+        </w:rPr>
+        <w:t xml:space="preserve">          </w:t>
+      </w:r>
+      <w:r>
+        <w:rPr>
+          <w:rFonts w:ascii="Verdana" w:hAnsi="Verdana"/>
+          <w:highlight w:val="cyan"/>
+        </w:rPr>
+        <w:t>&lt;td&gt;&lt;%= author.first_name %&gt;&lt;/td&gt;</w:t>
+      </w:r>
+    </w:p>
+    <w:p>
+      <w:pPr>
+        <w:pStyle w:val="Normal"/>
+        <w:rPr>
+          <w:rFonts w:ascii="Verdana" w:hAnsi="Verdana"/>
+          <w:highlight w:val="cyan"/>
+        </w:rPr>
+      </w:pPr>
+      <w:r>
+        <w:rPr>
+          <w:rFonts w:ascii="Verdana" w:hAnsi="Verdana"/>
+          <w:highlight w:val="cyan"/>
+        </w:rPr>
+        <w:t xml:space="preserve">          </w:t>
+      </w:r>
+      <w:r>
+        <w:rPr>
+          <w:rFonts w:ascii="Verdana" w:hAnsi="Verdana"/>
+          <w:highlight w:val="cyan"/>
+        </w:rPr>
+        <w:t>&lt;td&gt;&lt;%= author.last_name %&gt;&lt;/td&gt;</w:t>
+      </w:r>
+    </w:p>
+    <w:p>
+      <w:pPr>
+        <w:pStyle w:val="Normal"/>
+        <w:rPr>
+          <w:rFonts w:ascii="Verdana" w:hAnsi="Verdana"/>
+          <w:highlight w:val="cyan"/>
+        </w:rPr>
+      </w:pPr>
+      <w:r>
+        <w:rPr>
+          <w:rFonts w:ascii="Verdana" w:hAnsi="Verdana"/>
+          <w:highlight w:val="cyan"/>
+        </w:rPr>
+        <w:t xml:space="preserve">        </w:t>
+      </w:r>
+      <w:r>
+        <w:rPr>
+          <w:rFonts w:ascii="Verdana" w:hAnsi="Verdana"/>
+          <w:highlight w:val="cyan"/>
+        </w:rPr>
+        <w:t>&lt;/tr&gt;</w:t>
+      </w:r>
+    </w:p>
+    <w:p>
+      <w:pPr>
+        <w:pStyle w:val="Normal"/>
+        <w:rPr>
+          <w:rFonts w:ascii="Verdana" w:hAnsi="Verdana"/>
+          <w:highlight w:val="cyan"/>
+        </w:rPr>
+      </w:pPr>
+      <w:r>
+        <w:rPr>
+          <w:rFonts w:ascii="Verdana" w:hAnsi="Verdana"/>
+          <w:highlight w:val="cyan"/>
+        </w:rPr>
+        <w:t xml:space="preserve">        </w:t>
+      </w:r>
+      <w:r>
+        <w:rPr>
+          <w:rFonts w:ascii="Verdana" w:hAnsi="Verdana"/>
+          <w:highlight w:val="cyan"/>
+        </w:rPr>
+        <w:t>&lt;% }) %&gt;</w:t>
+      </w:r>
+    </w:p>
+    <w:p>
+      <w:pPr>
+        <w:pStyle w:val="Normal"/>
+        <w:rPr>
+          <w:rFonts w:ascii="Verdana" w:hAnsi="Verdana"/>
+          <w:highlight w:val="cyan"/>
+        </w:rPr>
+      </w:pPr>
+      <w:r>
+        <w:rPr>
+          <w:rFonts w:ascii="Verdana" w:hAnsi="Verdana"/>
+          <w:highlight w:val="cyan"/>
+        </w:rPr>
+        <w:t xml:space="preserve">      </w:t>
+      </w:r>
+      <w:r>
+        <w:rPr>
+          <w:rFonts w:ascii="Verdana" w:hAnsi="Verdana"/>
+          <w:highlight w:val="cyan"/>
+        </w:rPr>
+        <w:t>&lt;/tbody&gt;</w:t>
+      </w:r>
+    </w:p>
+    <w:p>
+      <w:pPr>
+        <w:pStyle w:val="Normal"/>
+        <w:rPr>
+          <w:rFonts w:ascii="Verdana" w:hAnsi="Verdana"/>
+          <w:highlight w:val="cyan"/>
+        </w:rPr>
+      </w:pPr>
+      <w:r>
+        <w:rPr>
+          <w:rFonts w:ascii="Verdana" w:hAnsi="Verdana"/>
+          <w:highlight w:val="cyan"/>
+        </w:rPr>
+        <w:t xml:space="preserve">    </w:t>
+      </w:r>
+      <w:r>
+        <w:rPr>
+          <w:rFonts w:ascii="Verdana" w:hAnsi="Verdana"/>
+          <w:highlight w:val="cyan"/>
+        </w:rPr>
+        <w:t>&lt;/table&gt;</w:t>
+      </w:r>
+    </w:p>
+    <w:p>
+      <w:pPr>
+        <w:pStyle w:val="Normal"/>
+        <w:rPr>
+          <w:rFonts w:ascii="Verdana" w:hAnsi="Verdana"/>
+          <w:highlight w:val="cyan"/>
+        </w:rPr>
+      </w:pPr>
+      <w:r>
+        <w:rPr>
+          <w:rFonts w:ascii="Verdana" w:hAnsi="Verdana"/>
+          <w:highlight w:val="cyan"/>
+        </w:rPr>
+        <w:t xml:space="preserve">    </w:t>
+      </w:r>
+    </w:p>
+    <w:p>
+      <w:pPr>
+        <w:pStyle w:val="Normal"/>
+        <w:rPr>
+          <w:rFonts w:ascii="Verdana" w:hAnsi="Verdana"/>
+          <w:highlight w:val="cyan"/>
+        </w:rPr>
+      </w:pPr>
+      <w:r>
+        <w:rPr>
+          <w:rFonts w:ascii="Verdana" w:hAnsi="Verdana"/>
+          <w:highlight w:val="cyan"/>
+        </w:rPr>
+        <w:t xml:space="preserve">  </w:t>
+      </w:r>
+      <w:r>
+        <w:rPr>
+          <w:rFonts w:ascii="Verdana" w:hAnsi="Verdana"/>
+          <w:highlight w:val="cyan"/>
+        </w:rPr>
+        <w:t>&lt;/body&gt;</w:t>
+      </w:r>
+    </w:p>
+    <w:p>
+      <w:pPr>
+        <w:pStyle w:val="Normal"/>
+        <w:rPr>
+          <w:rFonts w:ascii="Verdana" w:hAnsi="Verdana"/>
+          <w:highlight w:val="cyan"/>
+        </w:rPr>
+      </w:pPr>
+      <w:r>
+        <w:rPr>
+          <w:rFonts w:ascii="Verdana" w:hAnsi="Verdana"/>
+          <w:highlight w:val="cyan"/>
+        </w:rPr>
+        <w:t>&lt;/html&gt;</w:t>
+      </w:r>
+    </w:p>
+    <w:p>
+      <w:pPr>
+        <w:pStyle w:val="Normal"/>
+        <w:rPr/>
+      </w:pPr>
+      <w:r>
+        <w:rPr/>
+      </w:r>
+    </w:p>
+    <w:p>
+      <w:pPr>
+        <w:pStyle w:val="Normal"/>
+        <w:rPr/>
+      </w:pPr>
+      <w:r>
+        <w:rPr/>
+      </w:r>
+    </w:p>
+    <w:p>
+      <w:pPr>
+        <w:pStyle w:val="Normal"/>
+        <w:rPr/>
+      </w:pPr>
+      <w:r>
+        <w:rPr/>
+      </w:r>
+    </w:p>
+    <w:p>
+      <w:pPr>
+        <w:pStyle w:val="Normal"/>
+        <w:rPr/>
+      </w:pPr>
+      <w:r>
+        <w:rPr/>
+        <w:t>create routing autho</w:t>
+      </w:r>
+      <w:r>
+        <w:rPr/>
+        <w:t>rs/addauthor (show form to add author)</w:t>
+      </w:r>
+    </w:p>
+    <w:p>
+      <w:pPr>
+        <w:pStyle w:val="Normal"/>
+        <w:rPr>
+          <w:rFonts w:ascii="Verdana" w:hAnsi="Verdana"/>
+        </w:rPr>
+      </w:pPr>
+      <w:r>
+        <w:rPr>
+          <w:rFonts w:ascii="Liberation Serif" w:hAnsi="Liberation Serif"/>
+        </w:rPr>
+        <w:t>add code in</w:t>
+      </w:r>
+      <w:r>
+        <w:rPr>
+          <w:rFonts w:ascii="Liberation Serif" w:hAnsi="Liberation Serif"/>
+        </w:rPr>
+        <w:t xml:space="preserve"> file</w:t>
+      </w:r>
+      <w:r>
+        <w:rPr>
+          <w:rFonts w:ascii="Verdana" w:hAnsi="Verdana"/>
+        </w:rPr>
+        <w:t xml:space="preserve"> /routes/author</w:t>
+      </w:r>
+      <w:r>
+        <w:rPr>
+          <w:rFonts w:ascii="Verdana" w:hAnsi="Verdana"/>
+        </w:rPr>
+        <w:t>s</w:t>
+      </w:r>
+      <w:r>
+        <w:rPr>
+          <w:rFonts w:ascii="Verdana" w:hAnsi="Verdana"/>
+        </w:rPr>
+        <w:t>.js</w:t>
+      </w:r>
+    </w:p>
+    <w:p>
+      <w:pPr>
+        <w:pStyle w:val="Normal"/>
+        <w:rPr>
+          <w:rFonts w:ascii="Verdana" w:hAnsi="Verdana"/>
+        </w:rPr>
+      </w:pPr>
+      <w:r>
+        <w:rPr>
+          <w:rFonts w:ascii="Verdana" w:hAnsi="Verdana"/>
+        </w:rPr>
+      </w:r>
+    </w:p>
+    <w:p>
+      <w:pPr>
+        <w:pStyle w:val="Normal"/>
+        <w:rPr>
+          <w:rFonts w:ascii="Verdana" w:hAnsi="Verdana"/>
+          <w:highlight w:val="cyan"/>
+        </w:rPr>
+      </w:pPr>
+      <w:r>
+        <w:rPr>
+          <w:rFonts w:ascii="Verdana" w:hAnsi="Verdana"/>
+          <w:highlight w:val="cyan"/>
+        </w:rPr>
+        <w:t>router.post('/addauthor', (req, res, next) =&gt; {</w:t>
+      </w:r>
+    </w:p>
+    <w:p>
+      <w:pPr>
+        <w:pStyle w:val="Normal"/>
+        <w:rPr>
+          <w:rFonts w:ascii="Verdana" w:hAnsi="Verdana"/>
+          <w:highlight w:val="cyan"/>
+        </w:rPr>
+      </w:pPr>
+      <w:r>
+        <w:rPr>
+          <w:rFonts w:ascii="Verdana" w:hAnsi="Verdana"/>
+          <w:highlight w:val="cyan"/>
+        </w:rPr>
+        <w:t xml:space="preserve">  </w:t>
+      </w:r>
+      <w:r>
+        <w:rPr>
+          <w:rFonts w:ascii="Verdana" w:hAnsi="Verdana"/>
+          <w:highlight w:val="cyan"/>
+        </w:rPr>
+        <w:t>let first_name = req.body.first_name</w:t>
+      </w:r>
+    </w:p>
+    <w:p>
+      <w:pPr>
+        <w:pStyle w:val="Normal"/>
+        <w:rPr>
+          <w:rFonts w:ascii="Verdana" w:hAnsi="Verdana"/>
+          <w:highlight w:val="cyan"/>
+        </w:rPr>
+      </w:pPr>
+      <w:r>
+        <w:rPr>
+          <w:rFonts w:ascii="Verdana" w:hAnsi="Verdana"/>
+          <w:highlight w:val="cyan"/>
+        </w:rPr>
+        <w:t xml:space="preserve">  </w:t>
+      </w:r>
+      <w:r>
+        <w:rPr>
+          <w:rFonts w:ascii="Verdana" w:hAnsi="Verdana"/>
+          <w:highlight w:val="cyan"/>
+        </w:rPr>
+        <w:t>let last_name = req.body.last_name</w:t>
+      </w:r>
+    </w:p>
+    <w:p>
+      <w:pPr>
+        <w:pStyle w:val="Normal"/>
+        <w:rPr>
+          <w:rFonts w:ascii="Verdana" w:hAnsi="Verdana"/>
+          <w:highlight w:val="cyan"/>
+        </w:rPr>
+      </w:pPr>
+      <w:r>
+        <w:rPr>
+          <w:rFonts w:ascii="Verdana" w:hAnsi="Verdana"/>
+          <w:highlight w:val="cyan"/>
+        </w:rPr>
+        <w:t xml:space="preserve">    </w:t>
+      </w:r>
+      <w:r>
+        <w:rPr>
+          <w:rFonts w:ascii="Verdana" w:hAnsi="Verdana"/>
+          <w:highlight w:val="cyan"/>
+        </w:rPr>
+        <w:t>db.Author.create({</w:t>
+      </w:r>
+    </w:p>
+    <w:p>
+      <w:pPr>
+        <w:pStyle w:val="Normal"/>
+        <w:rPr>
+          <w:rFonts w:ascii="Verdana" w:hAnsi="Verdana"/>
+          <w:highlight w:val="cyan"/>
+        </w:rPr>
+      </w:pPr>
+      <w:r>
+        <w:rPr>
+          <w:rFonts w:ascii="Verdana" w:hAnsi="Verdana"/>
+          <w:highlight w:val="cyan"/>
+        </w:rPr>
+        <w:t xml:space="preserve">      </w:t>
+      </w:r>
+      <w:r>
+        <w:rPr>
+          <w:rFonts w:ascii="Verdana" w:hAnsi="Verdana"/>
+          <w:highlight w:val="cyan"/>
+        </w:rPr>
+        <w:t>'first_name' : first_name,</w:t>
+      </w:r>
+    </w:p>
+    <w:p>
+      <w:pPr>
+        <w:pStyle w:val="Normal"/>
+        <w:rPr>
+          <w:rFonts w:ascii="Verdana" w:hAnsi="Verdana"/>
+          <w:highlight w:val="cyan"/>
+        </w:rPr>
+      </w:pPr>
+      <w:r>
+        <w:rPr>
+          <w:rFonts w:ascii="Verdana" w:hAnsi="Verdana"/>
+          <w:highlight w:val="cyan"/>
+        </w:rPr>
+        <w:t xml:space="preserve">      </w:t>
+      </w:r>
+      <w:r>
+        <w:rPr>
+          <w:rFonts w:ascii="Verdana" w:hAnsi="Verdana"/>
+          <w:highlight w:val="cyan"/>
+        </w:rPr>
+        <w:t>'last_name' : last_name</w:t>
+      </w:r>
+    </w:p>
+    <w:p>
+      <w:pPr>
+        <w:pStyle w:val="Normal"/>
+        <w:rPr>
+          <w:rFonts w:ascii="Verdana" w:hAnsi="Verdana"/>
+          <w:highlight w:val="cyan"/>
+        </w:rPr>
+      </w:pPr>
+      <w:r>
+        <w:rPr>
+          <w:rFonts w:ascii="Verdana" w:hAnsi="Verdana"/>
+          <w:highlight w:val="cyan"/>
+        </w:rPr>
+        <w:t xml:space="preserve">    </w:t>
+      </w:r>
+      <w:r>
+        <w:rPr>
+          <w:rFonts w:ascii="Verdana" w:hAnsi="Verdana"/>
+          <w:highlight w:val="cyan"/>
+        </w:rPr>
+        <w:t>})</w:t>
+      </w:r>
+    </w:p>
+    <w:p>
+      <w:pPr>
+        <w:pStyle w:val="Normal"/>
+        <w:rPr>
+          <w:rFonts w:ascii="Verdana" w:hAnsi="Verdana"/>
+          <w:highlight w:val="cyan"/>
+        </w:rPr>
+      </w:pPr>
+      <w:r>
+        <w:rPr>
+          <w:rFonts w:ascii="Verdana" w:hAnsi="Verdana"/>
+          <w:highlight w:val="cyan"/>
+        </w:rPr>
+        <w:t xml:space="preserve">    </w:t>
+      </w:r>
+      <w:r>
+        <w:rPr>
+          <w:rFonts w:ascii="Verdana" w:hAnsi="Verdana"/>
+          <w:highlight w:val="cyan"/>
+        </w:rPr>
+        <w:t>.then(data_author =&gt; {</w:t>
+      </w:r>
+    </w:p>
+    <w:p>
+      <w:pPr>
+        <w:pStyle w:val="Normal"/>
+        <w:rPr>
+          <w:rFonts w:ascii="Verdana" w:hAnsi="Verdana"/>
+          <w:highlight w:val="cyan"/>
+        </w:rPr>
+      </w:pPr>
+      <w:r>
+        <w:rPr>
+          <w:rFonts w:ascii="Verdana" w:hAnsi="Verdana"/>
+          <w:highlight w:val="cyan"/>
+        </w:rPr>
+        <w:t xml:space="preserve">      </w:t>
+      </w:r>
+      <w:r>
+        <w:rPr>
+          <w:rFonts w:ascii="Verdana" w:hAnsi="Verdana"/>
+          <w:highlight w:val="cyan"/>
+        </w:rPr>
+        <w:t>res.redirect('/authors')</w:t>
+      </w:r>
+    </w:p>
+    <w:p>
+      <w:pPr>
+        <w:pStyle w:val="Normal"/>
+        <w:rPr>
+          <w:rFonts w:ascii="Verdana" w:hAnsi="Verdana"/>
+          <w:highlight w:val="cyan"/>
+        </w:rPr>
+      </w:pPr>
+      <w:r>
+        <w:rPr>
+          <w:rFonts w:ascii="Verdana" w:hAnsi="Verdana"/>
+          <w:highlight w:val="cyan"/>
+        </w:rPr>
+        <w:t xml:space="preserve">    </w:t>
+      </w:r>
+      <w:r>
+        <w:rPr>
+          <w:rFonts w:ascii="Verdana" w:hAnsi="Verdana"/>
+          <w:highlight w:val="cyan"/>
+        </w:rPr>
+        <w:t>})</w:t>
+      </w:r>
+    </w:p>
+    <w:p>
+      <w:pPr>
+        <w:pStyle w:val="Normal"/>
+        <w:rPr>
+          <w:rFonts w:ascii="Verdana" w:hAnsi="Verdana"/>
+          <w:highlight w:val="cyan"/>
+        </w:rPr>
+      </w:pPr>
+      <w:r>
+        <w:rPr>
+          <w:rFonts w:ascii="Verdana" w:hAnsi="Verdana"/>
+          <w:highlight w:val="cyan"/>
+        </w:rPr>
+        <w:t>})</w:t>
+      </w:r>
+    </w:p>
+    <w:p>
+      <w:pPr>
+        <w:pStyle w:val="Normal"/>
+        <w:rPr>
+          <w:rFonts w:ascii="Verdana" w:hAnsi="Verdana"/>
+          <w:highlight w:val="cyan"/>
+        </w:rPr>
+      </w:pPr>
+      <w:r>
+        <w:rPr>
+          <w:rFonts w:ascii="Verdana" w:hAnsi="Verdana"/>
+          <w:highlight w:val="cyan"/>
+        </w:rPr>
+      </w:r>
+    </w:p>
+    <w:p>
+      <w:pPr>
+        <w:pStyle w:val="Normal"/>
+        <w:rPr>
+          <w:rFonts w:ascii="Verdana" w:hAnsi="Verdana"/>
+          <w:highlight w:val="cyan"/>
+        </w:rPr>
+      </w:pPr>
+      <w:r>
+        <w:rPr>
+          <w:rFonts w:ascii="Verdana" w:hAnsi="Verdana"/>
+          <w:highlight w:val="cyan"/>
+        </w:rPr>
+      </w:r>
+    </w:p>
+    <w:p>
+      <w:pPr>
+        <w:pStyle w:val="Normal"/>
+        <w:rPr>
+          <w:rFonts w:ascii="Liberation Serif" w:hAnsi="Liberation Serif"/>
+        </w:rPr>
+      </w:pPr>
+      <w:r>
+        <w:rPr>
+          <w:rFonts w:ascii="Liberation Serif" w:hAnsi="Liberation Serif"/>
+        </w:rPr>
+        <w:t>create views/addauthor.ejs</w:t>
+      </w:r>
+    </w:p>
+    <w:p>
+      <w:pPr>
+        <w:pStyle w:val="Normal"/>
+        <w:rPr>
+          <w:rFonts w:ascii="Liberation Serif" w:hAnsi="Liberation Serif"/>
+        </w:rPr>
+      </w:pPr>
+      <w:r>
+        <w:rPr>
+          <w:rFonts w:ascii="Liberation Serif" w:hAnsi="Liberation Serif"/>
+        </w:rPr>
+      </w:r>
+    </w:p>
+    <w:p>
+      <w:pPr>
+        <w:pStyle w:val="Normal"/>
+        <w:rPr>
+          <w:rFonts w:ascii="Verdana" w:hAnsi="Verdana"/>
+          <w:highlight w:val="cyan"/>
+        </w:rPr>
+      </w:pPr>
+      <w:r>
+        <w:rPr>
+          <w:rFonts w:ascii="Verdana" w:hAnsi="Verdana"/>
+          <w:highlight w:val="cyan"/>
+        </w:rPr>
+        <w:t>&lt;!DOCTYPE html&gt;</w:t>
+      </w:r>
+    </w:p>
+    <w:p>
+      <w:pPr>
+        <w:pStyle w:val="Normal"/>
+        <w:rPr>
+          <w:rFonts w:ascii="Verdana" w:hAnsi="Verdana"/>
+          <w:highlight w:val="cyan"/>
+        </w:rPr>
+      </w:pPr>
+      <w:r>
+        <w:rPr>
+          <w:rFonts w:ascii="Verdana" w:hAnsi="Verdana"/>
+          <w:highlight w:val="cyan"/>
+        </w:rPr>
+        <w:t>&lt;html&gt;</w:t>
+      </w:r>
+    </w:p>
+    <w:p>
+      <w:pPr>
+        <w:pStyle w:val="Normal"/>
+        <w:rPr>
+          <w:rFonts w:ascii="Verdana" w:hAnsi="Verdana"/>
+          <w:highlight w:val="cyan"/>
+        </w:rPr>
+      </w:pPr>
+      <w:r>
+        <w:rPr>
+          <w:rFonts w:ascii="Verdana" w:hAnsi="Verdana"/>
+          <w:highlight w:val="cyan"/>
+        </w:rPr>
+        <w:t xml:space="preserve">  </w:t>
+      </w:r>
+      <w:r>
+        <w:rPr>
+          <w:rFonts w:ascii="Verdana" w:hAnsi="Verdana"/>
+          <w:highlight w:val="cyan"/>
+        </w:rPr>
+        <w:t>&lt;head&gt;</w:t>
+      </w:r>
+    </w:p>
+    <w:p>
+      <w:pPr>
+        <w:pStyle w:val="Normal"/>
+        <w:rPr>
+          <w:rFonts w:ascii="Verdana" w:hAnsi="Verdana"/>
+          <w:highlight w:val="cyan"/>
+        </w:rPr>
+      </w:pPr>
+      <w:r>
+        <w:rPr>
+          <w:rFonts w:ascii="Verdana" w:hAnsi="Verdana"/>
+          <w:highlight w:val="cyan"/>
+        </w:rPr>
+        <w:t xml:space="preserve">    </w:t>
+      </w:r>
+      <w:r>
+        <w:rPr>
+          <w:rFonts w:ascii="Verdana" w:hAnsi="Verdana"/>
+          <w:highlight w:val="cyan"/>
+        </w:rPr>
+        <w:t>&lt;meta charset="utf-8"&gt;</w:t>
+      </w:r>
+    </w:p>
+    <w:p>
+      <w:pPr>
+        <w:pStyle w:val="Normal"/>
+        <w:rPr>
+          <w:rFonts w:ascii="Verdana" w:hAnsi="Verdana"/>
+          <w:highlight w:val="cyan"/>
+        </w:rPr>
+      </w:pPr>
+      <w:r>
+        <w:rPr>
+          <w:rFonts w:ascii="Verdana" w:hAnsi="Verdana"/>
+          <w:highlight w:val="cyan"/>
+        </w:rPr>
+        <w:t xml:space="preserve">    </w:t>
+      </w:r>
+      <w:r>
+        <w:rPr>
+          <w:rFonts w:ascii="Verdana" w:hAnsi="Verdana"/>
+          <w:highlight w:val="cyan"/>
+        </w:rPr>
+        <w:t>&lt;title&gt;Add Author&lt;/title&gt;</w:t>
+      </w:r>
+    </w:p>
+    <w:p>
+      <w:pPr>
+        <w:pStyle w:val="Normal"/>
+        <w:rPr>
+          <w:rFonts w:ascii="Verdana" w:hAnsi="Verdana"/>
+          <w:highlight w:val="cyan"/>
+        </w:rPr>
+      </w:pPr>
+      <w:r>
+        <w:rPr>
+          <w:rFonts w:ascii="Verdana" w:hAnsi="Verdana"/>
+          <w:highlight w:val="cyan"/>
+        </w:rPr>
+        <w:t xml:space="preserve">  </w:t>
+      </w:r>
+      <w:r>
+        <w:rPr>
+          <w:rFonts w:ascii="Verdana" w:hAnsi="Verdana"/>
+          <w:highlight w:val="cyan"/>
+        </w:rPr>
+        <w:t>&lt;/head&gt;</w:t>
+      </w:r>
+    </w:p>
+    <w:p>
+      <w:pPr>
+        <w:pStyle w:val="Normal"/>
+        <w:rPr>
+          <w:rFonts w:ascii="Verdana" w:hAnsi="Verdana"/>
+          <w:highlight w:val="cyan"/>
+        </w:rPr>
+      </w:pPr>
+      <w:r>
+        <w:rPr>
+          <w:rFonts w:ascii="Verdana" w:hAnsi="Verdana"/>
+          <w:highlight w:val="cyan"/>
+        </w:rPr>
+        <w:t xml:space="preserve">  </w:t>
+      </w:r>
+      <w:r>
+        <w:rPr>
+          <w:rFonts w:ascii="Verdana" w:hAnsi="Verdana"/>
+          <w:highlight w:val="cyan"/>
+        </w:rPr>
+        <w:t>&lt;body&gt;</w:t>
+      </w:r>
+    </w:p>
+    <w:p>
+      <w:pPr>
+        <w:pStyle w:val="Normal"/>
+        <w:rPr>
+          <w:rFonts w:ascii="Verdana" w:hAnsi="Verdana"/>
+          <w:highlight w:val="cyan"/>
+        </w:rPr>
+      </w:pPr>
+      <w:r>
+        <w:rPr>
+          <w:rFonts w:ascii="Verdana" w:hAnsi="Verdana"/>
+          <w:highlight w:val="cyan"/>
+        </w:rPr>
+        <w:t xml:space="preserve">    </w:t>
+      </w:r>
+    </w:p>
+    <w:p>
+      <w:pPr>
+        <w:pStyle w:val="Normal"/>
+        <w:rPr>
+          <w:rFonts w:ascii="Verdana" w:hAnsi="Verdana"/>
+          <w:highlight w:val="cyan"/>
+        </w:rPr>
+      </w:pPr>
+      <w:r>
+        <w:rPr>
+          <w:rFonts w:ascii="Verdana" w:hAnsi="Verdana"/>
+          <w:highlight w:val="cyan"/>
+        </w:rPr>
+        <w:t xml:space="preserve">    </w:t>
+      </w:r>
+      <w:r>
+        <w:rPr>
+          <w:rFonts w:ascii="Verdana" w:hAnsi="Verdana"/>
+          <w:highlight w:val="cyan"/>
+        </w:rPr>
+        <w:t>&lt;form class="" action="/authors/addauthor" method="post"&gt;</w:t>
+      </w:r>
+    </w:p>
+    <w:p>
+      <w:pPr>
+        <w:pStyle w:val="Normal"/>
+        <w:rPr>
+          <w:rFonts w:ascii="Verdana" w:hAnsi="Verdana"/>
+          <w:highlight w:val="cyan"/>
+        </w:rPr>
+      </w:pPr>
+      <w:r>
+        <w:rPr>
+          <w:rFonts w:ascii="Verdana" w:hAnsi="Verdana"/>
+          <w:highlight w:val="cyan"/>
+        </w:rPr>
+        <w:t xml:space="preserve">      </w:t>
+      </w:r>
+      <w:r>
+        <w:rPr>
+          <w:rFonts w:ascii="Verdana" w:hAnsi="Verdana"/>
+          <w:highlight w:val="cyan"/>
+        </w:rPr>
+        <w:t>&lt;label for=""&gt;First Name&lt;/label&gt;</w:t>
+      </w:r>
+    </w:p>
+    <w:p>
+      <w:pPr>
+        <w:pStyle w:val="Normal"/>
+        <w:rPr>
+          <w:rFonts w:ascii="Verdana" w:hAnsi="Verdana"/>
+          <w:highlight w:val="cyan"/>
+        </w:rPr>
+      </w:pPr>
+      <w:r>
+        <w:rPr>
+          <w:rFonts w:ascii="Verdana" w:hAnsi="Verdana"/>
+          <w:highlight w:val="cyan"/>
+        </w:rPr>
+        <w:t xml:space="preserve">      </w:t>
+      </w:r>
+      <w:r>
+        <w:rPr>
+          <w:rFonts w:ascii="Verdana" w:hAnsi="Verdana"/>
+          <w:highlight w:val="cyan"/>
+        </w:rPr>
+        <w:t>&lt;input type="text" name="first_name" value=""&gt;</w:t>
+      </w:r>
+    </w:p>
+    <w:p>
+      <w:pPr>
+        <w:pStyle w:val="Normal"/>
+        <w:rPr>
+          <w:rFonts w:ascii="Verdana" w:hAnsi="Verdana"/>
+          <w:highlight w:val="cyan"/>
+        </w:rPr>
+      </w:pPr>
+      <w:r>
+        <w:rPr>
+          <w:rFonts w:ascii="Verdana" w:hAnsi="Verdana"/>
+          <w:highlight w:val="cyan"/>
+        </w:rPr>
+        <w:t xml:space="preserve">      </w:t>
+      </w:r>
+      <w:r>
+        <w:rPr>
+          <w:rFonts w:ascii="Verdana" w:hAnsi="Verdana"/>
+          <w:highlight w:val="cyan"/>
+        </w:rPr>
+        <w:t>&lt;label for=""&gt;Last Name&lt;/label&gt;</w:t>
+      </w:r>
+    </w:p>
+    <w:p>
+      <w:pPr>
+        <w:pStyle w:val="Normal"/>
+        <w:rPr>
+          <w:rFonts w:ascii="Verdana" w:hAnsi="Verdana"/>
+          <w:highlight w:val="cyan"/>
+        </w:rPr>
+      </w:pPr>
+      <w:r>
+        <w:rPr>
+          <w:rFonts w:ascii="Verdana" w:hAnsi="Verdana"/>
+          <w:highlight w:val="cyan"/>
+        </w:rPr>
+        <w:t xml:space="preserve">      </w:t>
+      </w:r>
+      <w:r>
+        <w:rPr>
+          <w:rFonts w:ascii="Verdana" w:hAnsi="Verdana"/>
+          <w:highlight w:val="cyan"/>
+        </w:rPr>
+        <w:t>&lt;input type="text" name="last_name" value=""&gt;</w:t>
+      </w:r>
+    </w:p>
+    <w:p>
+      <w:pPr>
+        <w:pStyle w:val="Normal"/>
+        <w:rPr>
+          <w:rFonts w:ascii="Verdana" w:hAnsi="Verdana"/>
+          <w:highlight w:val="cyan"/>
+        </w:rPr>
+      </w:pPr>
+      <w:r>
+        <w:rPr>
+          <w:rFonts w:ascii="Verdana" w:hAnsi="Verdana"/>
+          <w:highlight w:val="cyan"/>
+        </w:rPr>
+        <w:t xml:space="preserve">      </w:t>
+      </w:r>
+      <w:r>
+        <w:rPr>
+          <w:rFonts w:ascii="Verdana" w:hAnsi="Verdana"/>
+          <w:highlight w:val="cyan"/>
+        </w:rPr>
+        <w:t>&lt;button type="submit" name="button"&gt;Add Author&lt;/button&gt;</w:t>
+      </w:r>
+    </w:p>
+    <w:p>
+      <w:pPr>
+        <w:pStyle w:val="Normal"/>
+        <w:rPr>
+          <w:rFonts w:ascii="Verdana" w:hAnsi="Verdana"/>
+          <w:highlight w:val="cyan"/>
+        </w:rPr>
+      </w:pPr>
+      <w:r>
+        <w:rPr>
+          <w:rFonts w:ascii="Verdana" w:hAnsi="Verdana"/>
+          <w:highlight w:val="cyan"/>
+        </w:rPr>
+        <w:t xml:space="preserve">      </w:t>
+      </w:r>
+    </w:p>
+    <w:p>
+      <w:pPr>
+        <w:pStyle w:val="Normal"/>
+        <w:rPr>
+          <w:rFonts w:ascii="Verdana" w:hAnsi="Verdana"/>
+          <w:highlight w:val="cyan"/>
+        </w:rPr>
+      </w:pPr>
+      <w:r>
+        <w:rPr>
+          <w:rFonts w:ascii="Verdana" w:hAnsi="Verdana"/>
+          <w:highlight w:val="cyan"/>
+        </w:rPr>
+        <w:t xml:space="preserve">    </w:t>
+      </w:r>
+      <w:r>
+        <w:rPr>
+          <w:rFonts w:ascii="Verdana" w:hAnsi="Verdana"/>
+          <w:highlight w:val="cyan"/>
+        </w:rPr>
+        <w:t>&lt;/form&gt;</w:t>
+      </w:r>
+    </w:p>
+    <w:p>
+      <w:pPr>
+        <w:pStyle w:val="Normal"/>
+        <w:rPr>
+          <w:rFonts w:ascii="Verdana" w:hAnsi="Verdana"/>
+          <w:highlight w:val="cyan"/>
+        </w:rPr>
+      </w:pPr>
+      <w:r>
+        <w:rPr>
+          <w:rFonts w:ascii="Verdana" w:hAnsi="Verdana"/>
+          <w:highlight w:val="cyan"/>
+        </w:rPr>
+        <w:t xml:space="preserve">  </w:t>
+      </w:r>
+      <w:r>
+        <w:rPr>
+          <w:rFonts w:ascii="Verdana" w:hAnsi="Verdana"/>
+          <w:highlight w:val="cyan"/>
+        </w:rPr>
+        <w:t>&lt;/body&gt;</w:t>
+      </w:r>
+    </w:p>
+    <w:p>
+      <w:pPr>
+        <w:pStyle w:val="Normal"/>
+        <w:rPr>
+          <w:rFonts w:ascii="Verdana" w:hAnsi="Verdana"/>
+          <w:highlight w:val="cyan"/>
+        </w:rPr>
+      </w:pPr>
+      <w:r>
+        <w:rPr>
+          <w:rFonts w:ascii="Verdana" w:hAnsi="Verdana"/>
+          <w:highlight w:val="cyan"/>
+        </w:rPr>
+        <w:t>&lt;/html&gt;</w:t>
+      </w:r>
+    </w:p>
+    <w:p>
+      <w:pPr>
+        <w:pStyle w:val="Normal"/>
+        <w:rPr>
+          <w:rFonts w:ascii="Verdana" w:hAnsi="Verdana"/>
+          <w:highlight w:val="cyan"/>
+        </w:rPr>
+      </w:pPr>
+      <w:r>
+        <w:rPr>
+          <w:rFonts w:ascii="Verdana" w:hAnsi="Verdana"/>
+          <w:highlight w:val="cyan"/>
+        </w:rPr>
+      </w:r>
+    </w:p>
+    <w:p>
+      <w:pPr>
+        <w:pStyle w:val="Normal"/>
+        <w:rPr>
+          <w:rFonts w:ascii="Verdana" w:hAnsi="Verdana"/>
+          <w:highlight w:val="cyan"/>
+        </w:rPr>
+      </w:pPr>
+      <w:r>
+        <w:rPr>
+          <w:rFonts w:ascii="Verdana" w:hAnsi="Verdana"/>
+          <w:highlight w:val="cyan"/>
+        </w:rPr>
+      </w:r>
+    </w:p>
+    <w:p>
+      <w:pPr>
+        <w:pStyle w:val="Normal"/>
+        <w:rPr>
+          <w:rFonts w:ascii="Verdana" w:hAnsi="Verdana"/>
+          <w:highlight w:val="cyan"/>
+        </w:rPr>
+      </w:pPr>
+      <w:r>
+        <w:rPr>
+          <w:rFonts w:ascii="Verdana" w:hAnsi="Verdana"/>
+          <w:highlight w:val="cyan"/>
+        </w:rPr>
       </w:r>
     </w:p>
     <w:sectPr>

</xml_diff>

<commit_message>
login and user session
</commit_message>
<xml_diff>
--- a/Progress_Vega.docx
+++ b/Progress_Vega.docx
@@ -1256,7 +1256,7 @@
                   </pic:nvPicPr>
                   <pic:blipFill>
                     <a:blip r:embed="rId4"/>
-                    <a:srcRect l="0" t="0" r="0" b="66013"/>
+                    <a:srcRect l="0" t="0" r="0" b="66033"/>
                     <a:stretch>
                       <a:fillRect/>
                     </a:stretch>
@@ -3313,7 +3313,7 @@
                   </pic:nvPicPr>
                   <pic:blipFill>
                     <a:blip r:embed="rId5"/>
-                    <a:srcRect l="3381" t="0" r="0" b="71786"/>
+                    <a:srcRect l="3381" t="0" r="0" b="71806"/>
                     <a:stretch>
                       <a:fillRect/>
                     </a:stretch>
@@ -4872,14 +4872,14 @@
       <w:tblPr>
         <w:tblW w:w="9638" w:type="dxa"/>
         <w:jc w:val="left"/>
-        <w:tblInd w:w="45" w:type="dxa"/>
+        <w:tblInd w:w="41" w:type="dxa"/>
         <w:tblBorders>
           <w:top w:val="single" w:sz="2" w:space="0" w:color="000001"/>
           <w:left w:val="single" w:sz="2" w:space="0" w:color="000001"/>
         </w:tblBorders>
         <w:tblCellMar>
           <w:top w:w="55" w:type="dxa"/>
-          <w:left w:w="42" w:type="dxa"/>
+          <w:left w:w="36" w:type="dxa"/>
           <w:bottom w:w="55" w:type="dxa"/>
           <w:right w:w="55" w:type="dxa"/>
         </w:tblCellMar>
@@ -4887,8 +4887,8 @@
       <w:tblGrid>
         <w:gridCol w:w="2409"/>
         <w:gridCol w:w="2410"/>
-        <w:gridCol w:w="2412"/>
-        <w:gridCol w:w="2406"/>
+        <w:gridCol w:w="2414"/>
+        <w:gridCol w:w="2404"/>
       </w:tblGrid>
       <w:tr>
         <w:trPr/>
@@ -4901,7 +4901,7 @@
             </w:tcBorders>
             <w:shd w:fill="auto" w:val="clear"/>
             <w:tcMar>
-              <w:left w:w="42" w:type="dxa"/>
+              <w:left w:w="36" w:type="dxa"/>
             </w:tcMar>
           </w:tcPr>
           <w:p>
@@ -4931,7 +4931,7 @@
             </w:tcBorders>
             <w:shd w:fill="auto" w:val="clear"/>
             <w:tcMar>
-              <w:left w:w="42" w:type="dxa"/>
+              <w:left w:w="36" w:type="dxa"/>
             </w:tcMar>
           </w:tcPr>
           <w:p>
@@ -4954,14 +4954,14 @@
         </w:tc>
         <w:tc>
           <w:tcPr>
-            <w:tcW w:w="2412" w:type="dxa"/>
+            <w:tcW w:w="2414" w:type="dxa"/>
             <w:tcBorders>
               <w:top w:val="single" w:sz="2" w:space="0" w:color="000001"/>
               <w:left w:val="single" w:sz="2" w:space="0" w:color="000001"/>
             </w:tcBorders>
             <w:shd w:fill="auto" w:val="clear"/>
             <w:tcMar>
-              <w:left w:w="42" w:type="dxa"/>
+              <w:left w:w="36" w:type="dxa"/>
             </w:tcMar>
           </w:tcPr>
           <w:p>
@@ -4984,7 +4984,7 @@
         </w:tc>
         <w:tc>
           <w:tcPr>
-            <w:tcW w:w="2406" w:type="dxa"/>
+            <w:tcW w:w="2404" w:type="dxa"/>
             <w:tcBorders>
               <w:top w:val="single" w:sz="2" w:space="0" w:color="000001"/>
               <w:left w:val="single" w:sz="2" w:space="0" w:color="000001"/>
@@ -4993,7 +4993,7 @@
             </w:tcBorders>
             <w:shd w:fill="auto" w:val="clear"/>
             <w:tcMar>
-              <w:left w:w="42" w:type="dxa"/>
+              <w:left w:w="36" w:type="dxa"/>
             </w:tcMar>
           </w:tcPr>
           <w:p>
@@ -5027,7 +5027,7 @@
             </w:tcBorders>
             <w:shd w:fill="auto" w:val="clear"/>
             <w:tcMar>
-              <w:left w:w="42" w:type="dxa"/>
+              <w:left w:w="36" w:type="dxa"/>
             </w:tcMar>
           </w:tcPr>
           <w:p>
@@ -5049,7 +5049,7 @@
             </w:tcBorders>
             <w:shd w:fill="auto" w:val="clear"/>
             <w:tcMar>
-              <w:left w:w="42" w:type="dxa"/>
+              <w:left w:w="36" w:type="dxa"/>
             </w:tcMar>
           </w:tcPr>
           <w:p>
@@ -5065,13 +5065,13 @@
         </w:tc>
         <w:tc>
           <w:tcPr>
-            <w:tcW w:w="2412" w:type="dxa"/>
+            <w:tcW w:w="2414" w:type="dxa"/>
             <w:tcBorders>
               <w:left w:val="single" w:sz="2" w:space="0" w:color="000001"/>
             </w:tcBorders>
             <w:shd w:fill="auto" w:val="clear"/>
             <w:tcMar>
-              <w:left w:w="42" w:type="dxa"/>
+              <w:left w:w="36" w:type="dxa"/>
             </w:tcMar>
           </w:tcPr>
           <w:p>
@@ -5087,7 +5087,7 @@
         </w:tc>
         <w:tc>
           <w:tcPr>
-            <w:tcW w:w="2406" w:type="dxa"/>
+            <w:tcW w:w="2404" w:type="dxa"/>
             <w:tcBorders>
               <w:left w:val="single" w:sz="2" w:space="0" w:color="000001"/>
               <w:right w:val="single" w:sz="2" w:space="0" w:color="000001"/>
@@ -5095,7 +5095,7 @@
             </w:tcBorders>
             <w:shd w:fill="auto" w:val="clear"/>
             <w:tcMar>
-              <w:left w:w="42" w:type="dxa"/>
+              <w:left w:w="36" w:type="dxa"/>
             </w:tcMar>
           </w:tcPr>
           <w:p>
@@ -5122,7 +5122,7 @@
             </w:tcBorders>
             <w:shd w:fill="auto" w:val="clear"/>
             <w:tcMar>
-              <w:left w:w="42" w:type="dxa"/>
+              <w:left w:w="36" w:type="dxa"/>
             </w:tcMar>
           </w:tcPr>
           <w:p>
@@ -5167,7 +5167,7 @@
             </w:tcBorders>
             <w:shd w:fill="auto" w:val="clear"/>
             <w:tcMar>
-              <w:left w:w="42" w:type="dxa"/>
+              <w:left w:w="36" w:type="dxa"/>
             </w:tcMar>
           </w:tcPr>
           <w:p>
@@ -5255,13 +5255,13 @@
         </w:tc>
         <w:tc>
           <w:tcPr>
-            <w:tcW w:w="2412" w:type="dxa"/>
+            <w:tcW w:w="2414" w:type="dxa"/>
             <w:tcBorders>
               <w:left w:val="single" w:sz="2" w:space="0" w:color="000001"/>
             </w:tcBorders>
             <w:shd w:fill="auto" w:val="clear"/>
             <w:tcMar>
-              <w:left w:w="42" w:type="dxa"/>
+              <w:left w:w="36" w:type="dxa"/>
             </w:tcMar>
           </w:tcPr>
           <w:p>
@@ -5349,7 +5349,7 @@
         </w:tc>
         <w:tc>
           <w:tcPr>
-            <w:tcW w:w="2406" w:type="dxa"/>
+            <w:tcW w:w="2404" w:type="dxa"/>
             <w:tcBorders>
               <w:left w:val="single" w:sz="2" w:space="0" w:color="000001"/>
               <w:right w:val="single" w:sz="2" w:space="0" w:color="000001"/>
@@ -5357,7 +5357,7 @@
             </w:tcBorders>
             <w:shd w:fill="auto" w:val="clear"/>
             <w:tcMar>
-              <w:left w:w="42" w:type="dxa"/>
+              <w:left w:w="36" w:type="dxa"/>
             </w:tcMar>
           </w:tcPr>
           <w:p>
@@ -5456,7 +5456,7 @@
             </w:tcBorders>
             <w:shd w:fill="auto" w:val="clear"/>
             <w:tcMar>
-              <w:left w:w="42" w:type="dxa"/>
+              <w:left w:w="36" w:type="dxa"/>
             </w:tcMar>
           </w:tcPr>
           <w:p>
@@ -5478,7 +5478,7 @@
             </w:tcBorders>
             <w:shd w:fill="auto" w:val="clear"/>
             <w:tcMar>
-              <w:left w:w="42" w:type="dxa"/>
+              <w:left w:w="36" w:type="dxa"/>
             </w:tcMar>
           </w:tcPr>
           <w:p>
@@ -5494,13 +5494,13 @@
         </w:tc>
         <w:tc>
           <w:tcPr>
-            <w:tcW w:w="2412" w:type="dxa"/>
+            <w:tcW w:w="2414" w:type="dxa"/>
             <w:tcBorders>
               <w:left w:val="single" w:sz="2" w:space="0" w:color="000001"/>
             </w:tcBorders>
             <w:shd w:fill="auto" w:val="clear"/>
             <w:tcMar>
-              <w:left w:w="42" w:type="dxa"/>
+              <w:left w:w="36" w:type="dxa"/>
             </w:tcMar>
           </w:tcPr>
           <w:p>
@@ -5516,7 +5516,7 @@
         </w:tc>
         <w:tc>
           <w:tcPr>
-            <w:tcW w:w="2406" w:type="dxa"/>
+            <w:tcW w:w="2404" w:type="dxa"/>
             <w:tcBorders>
               <w:left w:val="single" w:sz="2" w:space="0" w:color="000001"/>
               <w:right w:val="single" w:sz="2" w:space="0" w:color="000001"/>
@@ -5524,7 +5524,7 @@
             </w:tcBorders>
             <w:shd w:fill="auto" w:val="clear"/>
             <w:tcMar>
-              <w:left w:w="42" w:type="dxa"/>
+              <w:left w:w="36" w:type="dxa"/>
             </w:tcMar>
           </w:tcPr>
           <w:p>
@@ -5551,17 +5551,63 @@
             </w:tcBorders>
             <w:shd w:fill="auto" w:val="clear"/>
             <w:tcMar>
-              <w:left w:w="42" w:type="dxa"/>
+              <w:left w:w="36" w:type="dxa"/>
             </w:tcMar>
           </w:tcPr>
           <w:p>
             <w:pPr>
               <w:pStyle w:val="TableContents"/>
-              <w:rPr/>
+              <w:rPr>
+                <w:strike/>
+              </w:rPr>
             </w:pPr>
             <w:r>
-              <w:rPr/>
+              <w:rPr>
+                <w:strike/>
+              </w:rPr>
               <w:t>Dasar-Dasar Endokrinologi</w:t>
+            </w:r>
+          </w:p>
+          <w:p>
+            <w:pPr>
+              <w:pStyle w:val="TableContents"/>
+              <w:rPr>
+                <w:strike/>
+              </w:rPr>
+            </w:pPr>
+            <w:r>
+              <w:rPr>
+                <w:strike/>
+              </w:rPr>
+            </w:r>
+          </w:p>
+          <w:p>
+            <w:pPr>
+              <w:pStyle w:val="TableContents"/>
+              <w:rPr>
+                <w:strike/>
+              </w:rPr>
+            </w:pPr>
+            <w:r>
+              <w:rPr>
+                <w:strike/>
+              </w:rPr>
+            </w:r>
+          </w:p>
+          <w:p>
+            <w:pPr>
+              <w:pStyle w:val="TableContents"/>
+              <w:rPr>
+                <w:strike w:val="false"/>
+                <w:dstrike w:val="false"/>
+              </w:rPr>
+            </w:pPr>
+            <w:r>
+              <w:rPr>
+                <w:strike w:val="false"/>
+                <w:dstrike w:val="false"/>
+              </w:rPr>
+              <w:t>Pemrograman Web ( HTML/CSS/JavaScript/Power Designer/XAMPP/PHP/Codelgniter/Jquery )</w:t>
             </w:r>
           </w:p>
         </w:tc>
@@ -5573,9 +5619,23 @@
             </w:tcBorders>
             <w:shd w:fill="auto" w:val="clear"/>
             <w:tcMar>
-              <w:left w:w="42" w:type="dxa"/>
+              <w:left w:w="36" w:type="dxa"/>
             </w:tcMar>
           </w:tcPr>
+          <w:p>
+            <w:pPr>
+              <w:pStyle w:val="TableContents"/>
+              <w:rPr>
+                <w:strike/>
+              </w:rPr>
+            </w:pPr>
+            <w:r>
+              <w:rPr>
+                <w:strike/>
+              </w:rPr>
+              <w:t>Alwi Shahab</w:t>
+            </w:r>
+          </w:p>
           <w:p>
             <w:pPr>
               <w:pStyle w:val="TableContents"/>
@@ -5583,21 +5643,8 @@
             </w:pPr>
             <w:r>
               <w:rPr/>
-              <w:t>Alwi Shahab</w:t>
             </w:r>
           </w:p>
-        </w:tc>
-        <w:tc>
-          <w:tcPr>
-            <w:tcW w:w="2412" w:type="dxa"/>
-            <w:tcBorders>
-              <w:left w:val="single" w:sz="2" w:space="0" w:color="000001"/>
-            </w:tcBorders>
-            <w:shd w:fill="auto" w:val="clear"/>
-            <w:tcMar>
-              <w:left w:w="42" w:type="dxa"/>
-            </w:tcMar>
-          </w:tcPr>
           <w:p>
             <w:pPr>
               <w:pStyle w:val="TableContents"/>
@@ -5605,13 +5652,158 @@
             </w:pPr>
             <w:r>
               <w:rPr/>
+            </w:r>
+          </w:p>
+          <w:p>
+            <w:pPr>
+              <w:pStyle w:val="TableContents"/>
+              <w:rPr/>
+            </w:pPr>
+            <w:r>
+              <w:rPr/>
+            </w:r>
+          </w:p>
+          <w:p>
+            <w:pPr>
+              <w:pStyle w:val="TableContents"/>
+              <w:widowControl/>
+              <w:ind w:left="0" w:right="0" w:hanging="0"/>
+              <w:rPr/>
+            </w:pPr>
+            <w:hyperlink r:id="rId6">
+              <w:r>
+                <w:rPr>
+                  <w:rStyle w:val="InternetLink"/>
+                  <w:rFonts w:eastAsia="Noto Sans CJK SC Regular" w:cs="FreeSans"/>
+                  <w:b w:val="false"/>
+                  <w:i w:val="false"/>
+                  <w:caps w:val="false"/>
+                  <w:smallCaps w:val="false"/>
+                  <w:color w:val="00000A"/>
+                  <w:spacing w:val="0"/>
+                  <w:sz w:val="24"/>
+                  <w:szCs w:val="24"/>
+                  <w:highlight w:val="white"/>
+                  <w:u w:val="none"/>
+                  <w:lang w:val="en-US" w:eastAsia="zh-CN" w:bidi="hi-IN"/>
+                </w:rPr>
+                <w:t>Priyanto Hidayatullah</w:t>
+              </w:r>
+            </w:hyperlink>
+          </w:p>
+          <w:p>
+            <w:pPr>
+              <w:pStyle w:val="TableContents"/>
+              <w:widowControl/>
+              <w:ind w:left="0" w:right="0" w:hanging="0"/>
+              <w:rPr/>
+            </w:pPr>
+            <w:hyperlink r:id="rId7">
+              <w:r>
+                <w:rPr>
+                  <w:rStyle w:val="InternetLink"/>
+                  <w:rFonts w:eastAsia="Noto Sans CJK SC Regular" w:cs="FreeSans"/>
+                  <w:b w:val="false"/>
+                  <w:i w:val="false"/>
+                  <w:caps w:val="false"/>
+                  <w:smallCaps w:val="false"/>
+                  <w:color w:val="00000A"/>
+                  <w:spacing w:val="0"/>
+                  <w:sz w:val="24"/>
+                  <w:szCs w:val="24"/>
+                  <w:highlight w:val="white"/>
+                  <w:u w:val="none"/>
+                  <w:lang w:val="en-US" w:eastAsia="zh-CN" w:bidi="hi-IN"/>
+                </w:rPr>
+                <w:t>Jauhari Khairul Kawistara</w:t>
+              </w:r>
+            </w:hyperlink>
+          </w:p>
+        </w:tc>
+        <w:tc>
+          <w:tcPr>
+            <w:tcW w:w="2414" w:type="dxa"/>
+            <w:tcBorders>
+              <w:left w:val="single" w:sz="2" w:space="0" w:color="000001"/>
+            </w:tcBorders>
+            <w:shd w:fill="auto" w:val="clear"/>
+            <w:tcMar>
+              <w:left w:w="36" w:type="dxa"/>
+            </w:tcMar>
+          </w:tcPr>
+          <w:p>
+            <w:pPr>
+              <w:pStyle w:val="TableContents"/>
+              <w:rPr>
+                <w:strike/>
+              </w:rPr>
+            </w:pPr>
+            <w:r>
+              <w:rPr>
+                <w:strike/>
+              </w:rPr>
               <w:t>Rayyana Komunikasindo</w:t>
+            </w:r>
+          </w:p>
+          <w:p>
+            <w:pPr>
+              <w:pStyle w:val="TableContents"/>
+              <w:rPr/>
+            </w:pPr>
+            <w:r>
+              <w:rPr/>
+            </w:r>
+          </w:p>
+          <w:p>
+            <w:pPr>
+              <w:pStyle w:val="TableContents"/>
+              <w:rPr/>
+            </w:pPr>
+            <w:r>
+              <w:rPr/>
+            </w:r>
+          </w:p>
+          <w:p>
+            <w:pPr>
+              <w:pStyle w:val="TableContents"/>
+              <w:rPr/>
+            </w:pPr>
+            <w:r>
+              <w:rPr/>
+              <w:t>Informatika</w:t>
+            </w:r>
+          </w:p>
+          <w:p>
+            <w:pPr>
+              <w:pStyle w:val="TableContents"/>
+              <w:rPr/>
+            </w:pPr>
+            <w:r>
+              <w:rPr/>
+            </w:r>
+          </w:p>
+          <w:p>
+            <w:pPr>
+              <w:pStyle w:val="TableContents"/>
+              <w:rPr/>
+            </w:pPr>
+            <w:r>
+              <w:rPr/>
+            </w:r>
+          </w:p>
+          <w:p>
+            <w:pPr>
+              <w:pStyle w:val="TableContents"/>
+              <w:rPr/>
+            </w:pPr>
+            <w:r>
+              <w:rPr/>
             </w:r>
           </w:p>
         </w:tc>
         <w:tc>
           <w:tcPr>
-            <w:tcW w:w="2406" w:type="dxa"/>
+            <w:tcW w:w="2404" w:type="dxa"/>
             <w:tcBorders>
               <w:left w:val="single" w:sz="2" w:space="0" w:color="000001"/>
               <w:right w:val="single" w:sz="2" w:space="0" w:color="000001"/>
@@ -5619,9 +5811,23 @@
             </w:tcBorders>
             <w:shd w:fill="auto" w:val="clear"/>
             <w:tcMar>
-              <w:left w:w="42" w:type="dxa"/>
+              <w:left w:w="36" w:type="dxa"/>
             </w:tcMar>
           </w:tcPr>
+          <w:p>
+            <w:pPr>
+              <w:pStyle w:val="TableContents"/>
+              <w:rPr>
+                <w:strike/>
+              </w:rPr>
+            </w:pPr>
+            <w:r>
+              <w:rPr>
+                <w:strike/>
+              </w:rPr>
+              <w:t>Kedokteran</w:t>
+            </w:r>
+          </w:p>
           <w:p>
             <w:pPr>
               <w:pStyle w:val="TableContents"/>
@@ -5629,7 +5835,34 @@
             </w:pPr>
             <w:r>
               <w:rPr/>
-              <w:t>Kedokteran</w:t>
+            </w:r>
+          </w:p>
+          <w:p>
+            <w:pPr>
+              <w:pStyle w:val="TableContents"/>
+              <w:rPr/>
+            </w:pPr>
+            <w:r>
+              <w:rPr/>
+            </w:r>
+          </w:p>
+          <w:p>
+            <w:pPr>
+              <w:pStyle w:val="TableContents"/>
+              <w:rPr/>
+            </w:pPr>
+            <w:r>
+              <w:rPr/>
+            </w:r>
+          </w:p>
+          <w:p>
+            <w:pPr>
+              <w:pStyle w:val="TableContents"/>
+              <w:rPr/>
+            </w:pPr>
+            <w:r>
+              <w:rPr/>
+              <w:t>Programming</w:t>
             </w:r>
           </w:p>
         </w:tc>
@@ -5646,7 +5879,7 @@
             </w:tcBorders>
             <w:shd w:fill="auto" w:val="clear"/>
             <w:tcMar>
-              <w:left w:w="42" w:type="dxa"/>
+              <w:left w:w="36" w:type="dxa"/>
             </w:tcMar>
           </w:tcPr>
           <w:p>
@@ -5654,7 +5887,7 @@
               <w:pStyle w:val="Normal"/>
               <w:rPr/>
             </w:pPr>
-            <w:hyperlink r:id="rId6">
+            <w:hyperlink r:id="rId8">
               <w:r>
                 <w:rPr>
                   <w:rStyle w:val="InternetLink"/>
@@ -5705,7 +5938,7 @@
             </w:tcBorders>
             <w:shd w:fill="auto" w:val="clear"/>
             <w:tcMar>
-              <w:left w:w="42" w:type="dxa"/>
+              <w:left w:w="36" w:type="dxa"/>
             </w:tcMar>
           </w:tcPr>
           <w:p>
@@ -5713,7 +5946,7 @@
               <w:pStyle w:val="Normal"/>
               <w:rPr/>
             </w:pPr>
-            <w:hyperlink r:id="rId7">
+            <w:hyperlink r:id="rId9">
               <w:bookmarkStart w:id="1" w:name="ctl00_ContentPlaceHolder1_aAuthorURL1"/>
               <w:bookmarkStart w:id="2" w:name="ctl00_ContentPlaceHolder1_lblContributor1"/>
               <w:bookmarkEnd w:id="1"/>
@@ -5734,7 +5967,7 @@
               <w:pStyle w:val="Normal"/>
               <w:rPr/>
             </w:pPr>
-            <w:hyperlink r:id="rId8">
+            <w:hyperlink r:id="rId10">
               <w:bookmarkStart w:id="3" w:name="ctl00_ContentPlaceHolder1_aAuthorURL2"/>
               <w:bookmarkStart w:id="4" w:name="ctl00_ContentPlaceHolder1_lblContributor2"/>
               <w:bookmarkEnd w:id="3"/>
@@ -5755,7 +5988,7 @@
               <w:pStyle w:val="Normal"/>
               <w:rPr/>
             </w:pPr>
-            <w:hyperlink r:id="rId9">
+            <w:hyperlink r:id="rId11">
               <w:bookmarkStart w:id="5" w:name="ctl00_ContentPlaceHolder1_aAuthorURL3"/>
               <w:bookmarkStart w:id="6" w:name="ctl00_ContentPlaceHolder1_lblContributor3"/>
               <w:bookmarkEnd w:id="5"/>
@@ -5831,13 +6064,13 @@
         </w:tc>
         <w:tc>
           <w:tcPr>
-            <w:tcW w:w="2412" w:type="dxa"/>
+            <w:tcW w:w="2414" w:type="dxa"/>
             <w:tcBorders>
               <w:left w:val="single" w:sz="2" w:space="0" w:color="000001"/>
             </w:tcBorders>
             <w:shd w:fill="auto" w:val="clear"/>
             <w:tcMar>
-              <w:left w:w="42" w:type="dxa"/>
+              <w:left w:w="36" w:type="dxa"/>
             </w:tcMar>
           </w:tcPr>
           <w:p>
@@ -5916,7 +6149,7 @@
         </w:tc>
         <w:tc>
           <w:tcPr>
-            <w:tcW w:w="2406" w:type="dxa"/>
+            <w:tcW w:w="2404" w:type="dxa"/>
             <w:tcBorders>
               <w:left w:val="single" w:sz="2" w:space="0" w:color="000001"/>
               <w:right w:val="single" w:sz="2" w:space="0" w:color="000001"/>
@@ -5924,7 +6157,7 @@
             </w:tcBorders>
             <w:shd w:fill="auto" w:val="clear"/>
             <w:tcMar>
-              <w:left w:w="42" w:type="dxa"/>
+              <w:left w:w="36" w:type="dxa"/>
             </w:tcMar>
           </w:tcPr>
           <w:p>
@@ -6013,7 +6246,7 @@
             </w:tcBorders>
             <w:shd w:fill="auto" w:val="clear"/>
             <w:tcMar>
-              <w:left w:w="42" w:type="dxa"/>
+              <w:left w:w="36" w:type="dxa"/>
             </w:tcMar>
           </w:tcPr>
           <w:p>
@@ -6038,7 +6271,7 @@
             </w:tcBorders>
             <w:shd w:fill="auto" w:val="clear"/>
             <w:tcMar>
-              <w:left w:w="42" w:type="dxa"/>
+              <w:left w:w="36" w:type="dxa"/>
             </w:tcMar>
           </w:tcPr>
           <w:p>
@@ -6054,7 +6287,7 @@
         </w:tc>
         <w:tc>
           <w:tcPr>
-            <w:tcW w:w="2412" w:type="dxa"/>
+            <w:tcW w:w="2414" w:type="dxa"/>
             <w:tcBorders>
               <w:top w:val="single" w:sz="2" w:space="0" w:color="000001"/>
               <w:left w:val="single" w:sz="2" w:space="0" w:color="000001"/>
@@ -6063,7 +6296,7 @@
             </w:tcBorders>
             <w:shd w:fill="auto" w:val="clear"/>
             <w:tcMar>
-              <w:left w:w="42" w:type="dxa"/>
+              <w:left w:w="36" w:type="dxa"/>
             </w:tcMar>
           </w:tcPr>
           <w:p>
@@ -6079,7 +6312,7 @@
         </w:tc>
         <w:tc>
           <w:tcPr>
-            <w:tcW w:w="2406" w:type="dxa"/>
+            <w:tcW w:w="2404" w:type="dxa"/>
             <w:tcBorders>
               <w:top w:val="single" w:sz="2" w:space="0" w:color="000001"/>
               <w:left w:val="single" w:sz="2" w:space="0" w:color="000001"/>
@@ -6090,7 +6323,7 @@
             </w:tcBorders>
             <w:shd w:fill="auto" w:val="clear"/>
             <w:tcMar>
-              <w:left w:w="42" w:type="dxa"/>
+              <w:left w:w="36" w:type="dxa"/>
             </w:tcMar>
           </w:tcPr>
           <w:p>
@@ -14091,15 +14324,7 @@
       </w:r>
       <w:r>
         <w:rPr/>
-        <w:t>(</w:t>
-      </w:r>
-      <w:r>
-        <w:rPr/>
-        <w:t>delete</w:t>
-      </w:r>
-      <w:r>
-        <w:rPr/>
-        <w:t xml:space="preserve"> author)</w:t>
+        <w:t>(delete author)</w:t>
       </w:r>
     </w:p>
     <w:p>
@@ -14363,15 +14588,7 @@
       </w:pPr>
       <w:r>
         <w:rPr/>
-        <w:t>add code views/author.ejs (</w:t>
-      </w:r>
-      <w:r>
-        <w:rPr/>
-        <w:t>add onclick – onclick return confirmation</w:t>
-      </w:r>
-      <w:r>
-        <w:rPr/>
-        <w:t>)</w:t>
+        <w:t>add code views/author.ejs (add onclick – onclick return confirmation)</w:t>
       </w:r>
     </w:p>
     <w:p>

</xml_diff>